<commit_message>
hardware, mixer controller, rating
</commit_message>
<xml_diff>
--- a/Skript.docx
+++ b/Skript.docx
@@ -2981,6 +2981,8 @@
         <w:t>mögliche Ordnerstruktur:</w:t>
       </w:r>
     </w:p>
+    <w:p/>
+    <w:p/>
     <w:p>
       <w:r>
         <w:rPr>
@@ -3386,6 +3388,106 @@
       </w:pPr>
       <w:r>
         <w:t>GUI</w:t>
+      </w:r>
+    </w:p>
+    <w:p>
+      <w:pPr>
+        <w:pStyle w:val="berschrift2"/>
+      </w:pPr>
+    </w:p>
+    <w:p>
+      <w:pPr>
+        <w:pStyle w:val="berschrift2"/>
+      </w:pPr>
+      <w:r>
+        <w:t>Ideen</w:t>
+      </w:r>
+    </w:p>
+    <w:p>
+      <w:pPr>
+        <w:pStyle w:val="Listenabsatz"/>
+        <w:numPr>
+          <w:ilvl w:val="0"/>
+          <w:numId w:val="36"/>
+        </w:numPr>
+      </w:pPr>
+      <w:r>
+        <w:t xml:space="preserve">Rating </w:t>
+      </w:r>
+    </w:p>
+    <w:p>
+      <w:pPr>
+        <w:pStyle w:val="Listenabsatz"/>
+        <w:numPr>
+          <w:ilvl w:val="1"/>
+          <w:numId w:val="36"/>
+        </w:numPr>
+      </w:pPr>
+      <w:r>
+        <w:t>welches ist das beliebteste Getränk</w:t>
+      </w:r>
+    </w:p>
+    <w:p>
+      <w:pPr>
+        <w:pStyle w:val="Listenabsatz"/>
+        <w:numPr>
+          <w:ilvl w:val="0"/>
+          <w:numId w:val="36"/>
+        </w:numPr>
+      </w:pPr>
+      <w:r>
+        <w:t xml:space="preserve">Gewichtssensor </w:t>
+      </w:r>
+      <w:r>
+        <w:t>anstatt Schwimmerschalter</w:t>
+      </w:r>
+    </w:p>
+    <w:p>
+      <w:pPr>
+        <w:pStyle w:val="Listenabsatz"/>
+        <w:numPr>
+          <w:ilvl w:val="1"/>
+          <w:numId w:val="36"/>
+        </w:numPr>
+      </w:pPr>
+      <w:r>
+        <w:t>misst Füllstand im Behälter</w:t>
+      </w:r>
+    </w:p>
+    <w:p>
+      <w:pPr>
+        <w:pStyle w:val="Listenabsatz"/>
+        <w:numPr>
+          <w:ilvl w:val="1"/>
+          <w:numId w:val="36"/>
+        </w:numPr>
+      </w:pPr>
+      <w:r>
+        <w:t>erkennt wenn Pumpe leerläuft (kein Gewichtsunterschied)</w:t>
+      </w:r>
+    </w:p>
+    <w:p>
+      <w:pPr>
+        <w:pStyle w:val="Listenabsatz"/>
+        <w:numPr>
+          <w:ilvl w:val="0"/>
+          <w:numId w:val="36"/>
+        </w:numPr>
+      </w:pPr>
+      <w:r>
+        <w:t>Queue</w:t>
+      </w:r>
+    </w:p>
+    <w:p>
+      <w:pPr>
+        <w:pStyle w:val="Listenabsatz"/>
+        <w:numPr>
+          <w:ilvl w:val="0"/>
+          <w:numId w:val="36"/>
+        </w:numPr>
+      </w:pPr>
+      <w:r>
+        <w:t>Hashtabelle mit Rezepten</w:t>
       </w:r>
     </w:p>
     <w:p/>
@@ -4507,9 +4609,14 @@
           <w:numId w:val="36"/>
         </w:numPr>
       </w:pPr>
-      <w:r>
-        <w:t>https://joy-it.net/de/products/RB-P-XPLR-SET</w:t>
-      </w:r>
+      <w:hyperlink r:id="rId16" w:history="1">
+        <w:r>
+          <w:rPr>
+            <w:rStyle w:val="Hyperlink"/>
+          </w:rPr>
+          <w:t>https://joy-it.net/de/products/RB-P-XPLR-SET</w:t>
+        </w:r>
+      </w:hyperlink>
     </w:p>
     <w:sectPr>
       <w:pgSz w:w="11906" w:h="16838"/>
@@ -8790,7 +8897,7 @@
   <w:abstractNum w:abstractNumId="33" w15:restartNumberingAfterBreak="0">
     <w:nsid w:val="658E3D67"/>
     <w:multiLevelType w:val="hybridMultilevel"/>
-    <w:tmpl w:val="D3643344"/>
+    <w:tmpl w:val="E26E4308"/>
     <w:lvl w:ilvl="0" w:tplc="04070001">
       <w:start w:val="1"/>
       <w:numFmt w:val="bullet"/>
@@ -8803,7 +8910,7 @@
         <w:rFonts w:ascii="Symbol" w:hAnsi="Symbol" w:hint="default"/>
       </w:rPr>
     </w:lvl>
-    <w:lvl w:ilvl="1" w:tplc="04070003" w:tentative="1">
+    <w:lvl w:ilvl="1" w:tplc="04070003">
       <w:start w:val="1"/>
       <w:numFmt w:val="bullet"/>
       <w:lvlText w:val="o"/>

</xml_diff>

<commit_message>
sensor test und hx711
</commit_message>
<xml_diff>
--- a/Skript.docx
+++ b/Skript.docx
@@ -320,9 +320,19 @@
         </w:numPr>
         <w:spacing w:line="360" w:lineRule="auto"/>
       </w:pPr>
-      <w:r>
-        <w:t>Offgridtec Tauchpumpe 12V DC 10l 0,5 bar max. 5m Pumphöhe</w:t>
-      </w:r>
+      <w:proofErr w:type="spellStart"/>
+      <w:r>
+        <w:t>Offgridtec</w:t>
+      </w:r>
+      <w:proofErr w:type="spellEnd"/>
+      <w:r>
+        <w:t xml:space="preserve"> Tauchpumpe 12V DC 10l 0,5 bar max. 5m </w:t>
+      </w:r>
+      <w:proofErr w:type="spellStart"/>
+      <w:r>
+        <w:t>Pumphöhe</w:t>
+      </w:r>
+      <w:proofErr w:type="spellEnd"/>
     </w:p>
     <w:p>
       <w:pPr>
@@ -507,7 +517,15 @@
         <w:spacing w:before="240" w:line="360" w:lineRule="auto"/>
       </w:pPr>
       <w:r>
-        <w:t>Schutzart IP 68 Vorraussetzung, da die Pumpe im Flüssigkeitsbehälter verbaut ist</w:t>
+        <w:t xml:space="preserve">Schutzart IP 68 </w:t>
+      </w:r>
+      <w:proofErr w:type="spellStart"/>
+      <w:r>
+        <w:t>Vorraussetzung</w:t>
+      </w:r>
+      <w:proofErr w:type="spellEnd"/>
+      <w:r>
+        <w:t>, da die Pumpe im Flüssigkeitsbehälter verbaut ist</w:t>
       </w:r>
     </w:p>
     <w:p>
@@ -533,7 +551,15 @@
         <w:spacing w:line="360" w:lineRule="auto"/>
       </w:pPr>
       <w:r>
-        <w:t>1,5m Kabellänge notwendig aber ausreichend da Pumpen ind en Behältern verteilt sind und Kabel bis zur Steuerung reichen muss</w:t>
+        <w:t xml:space="preserve">1,5m Kabellänge notwendig aber ausreichend da Pumpen </w:t>
+      </w:r>
+      <w:proofErr w:type="spellStart"/>
+      <w:r>
+        <w:t>ind</w:t>
+      </w:r>
+      <w:proofErr w:type="spellEnd"/>
+      <w:r>
+        <w:t xml:space="preserve"> en Behältern verteilt sind und Kabel bis zur Steuerung reichen muss</w:t>
       </w:r>
     </w:p>
     <w:p>
@@ -545,8 +571,21 @@
         </w:numPr>
         <w:spacing w:line="360" w:lineRule="auto"/>
       </w:pPr>
-      <w:r>
-        <w:t>Eine relativ geringe Leistung von 14,5W ist vorteilhaft, da Steckboard des Raspberry und restliche Elektronik (z.B Transistor) nicht auf große Leistung ausgelegt werden muss, was Kosten spart und sicherer ist</w:t>
+      <w:proofErr w:type="gramStart"/>
+      <w:r>
+        <w:t>Eine relativ</w:t>
+      </w:r>
+      <w:proofErr w:type="gramEnd"/>
+      <w:r>
+        <w:t xml:space="preserve"> geringe Leistung von 14,5W ist vorteilhaft, da Steckboard des Raspberry und restliche Elektronik (</w:t>
+      </w:r>
+      <w:proofErr w:type="spellStart"/>
+      <w:r>
+        <w:t>z.B</w:t>
+      </w:r>
+      <w:proofErr w:type="spellEnd"/>
+      <w:r>
+        <w:t xml:space="preserve"> Transistor) nicht auf große Leistung ausgelegt werden muss, was Kosten spart und sicherer ist</w:t>
       </w:r>
     </w:p>
     <w:p>
@@ -572,7 +611,23 @@
         <w:spacing w:line="360" w:lineRule="auto"/>
       </w:pPr>
       <w:r>
-        <w:t>Es bietet sich die Ausführung als Tauchpumpe an, da dabei die Pumpe dauerhaft unterhalb des Wasserpegels steht und dadurch immer mit Wasser gefüllt ist. Dadurch läuft die Pumpe nie „leer“ (saugt Luft an) was dazu führen könnte, dass keine Flüssigkeit angesaugt wird da diese durch die Schwerkraft wieder zurück in den Behälter fliesen würde. Dadurch wird ein Betrieb bei zu hoher Leistung vermieden, der zu Überlast führen könnte und die Elektronik beschädigen könnte. Ein Sensor soll den Pegel des Flüssigkeitbehälters überwachen</w:t>
+        <w:t xml:space="preserve">Es bietet sich die Ausführung als Tauchpumpe an, da dabei die Pumpe dauerhaft unterhalb des Wasserpegels steht und dadurch immer mit Wasser gefüllt ist. Dadurch läuft die Pumpe nie „leer“ (saugt Luft an) was dazu führen könnte, dass keine Flüssigkeit angesaugt </w:t>
+      </w:r>
+      <w:proofErr w:type="gramStart"/>
+      <w:r>
+        <w:t>wird</w:t>
+      </w:r>
+      <w:proofErr w:type="gramEnd"/>
+      <w:r>
+        <w:t xml:space="preserve"> da diese durch die Schwerkraft wieder zurück in den Behälter fliesen würde. Dadurch wird ein Betrieb bei zu hoher Leistung vermieden, der zu Überlast führen könnte und die Elektronik beschädigen könnte. Ein Sensor soll den Pegel des </w:t>
+      </w:r>
+      <w:proofErr w:type="spellStart"/>
+      <w:r>
+        <w:t>Flüssigkeitbehälters</w:t>
+      </w:r>
+      <w:proofErr w:type="spellEnd"/>
+      <w:r>
+        <w:t xml:space="preserve"> überwachen</w:t>
       </w:r>
       <w:r>
         <w:t xml:space="preserve"> und somit sicherstellen, dass die Pumpe dauerhaft im Kontakt mit Wasser ist.</w:t>
@@ -921,7 +976,15 @@
               <w:spacing w:line="276" w:lineRule="auto"/>
             </w:pPr>
             <w:r>
-              <w:t>- Erfordert korrektes Verständnis von Gate-Spannung (Logic-Level nötig)</w:t>
+              <w:t>- Erfordert korrektes Verständnis von Gate-Spannung (</w:t>
+            </w:r>
+            <w:proofErr w:type="spellStart"/>
+            <w:r>
+              <w:t>Logic</w:t>
+            </w:r>
+            <w:proofErr w:type="spellEnd"/>
+            <w:r>
+              <w:t>-Level nötig)</w:t>
             </w:r>
           </w:p>
           <w:p>
@@ -1035,7 +1098,15 @@
         <w:t xml:space="preserve"> </w:t>
       </w:r>
       <w:r>
-        <w:t>(logiklevel-tauglich).</w:t>
+        <w:t>(</w:t>
+      </w:r>
+      <w:proofErr w:type="spellStart"/>
+      <w:r>
+        <w:t>logiklevel</w:t>
+      </w:r>
+      <w:proofErr w:type="spellEnd"/>
+      <w:r>
+        <w:t>-tauglich).</w:t>
       </w:r>
     </w:p>
     <w:p>
@@ -1062,7 +1133,15 @@
         <w:t>Schneller, leiser, effizienter als Relais</w:t>
       </w:r>
       <w:r>
-        <w:t>, Strom für Relais evtl zu gering. günstiger</w:t>
+        <w:t xml:space="preserve">, Strom für Relais </w:t>
+      </w:r>
+      <w:proofErr w:type="spellStart"/>
+      <w:r>
+        <w:t>evtl</w:t>
+      </w:r>
+      <w:proofErr w:type="spellEnd"/>
+      <w:r>
+        <w:t xml:space="preserve"> zu gering. günstiger</w:t>
       </w:r>
     </w:p>
     <w:p>
@@ -1161,12 +1240,14 @@
                 <w:lang w:val="en-US"/>
               </w:rPr>
             </w:pPr>
+            <w:proofErr w:type="spellStart"/>
             <w:r>
               <w:rPr>
                 <w:lang w:val="en-US"/>
               </w:rPr>
               <w:t>Kriterium</w:t>
             </w:r>
+            <w:proofErr w:type="spellEnd"/>
           </w:p>
         </w:tc>
         <w:tc>
@@ -1180,12 +1261,14 @@
                 <w:lang w:val="en-US"/>
               </w:rPr>
             </w:pPr>
+            <w:proofErr w:type="spellStart"/>
             <w:r>
               <w:rPr>
                 <w:lang w:val="en-US"/>
               </w:rPr>
               <w:t>Eigenschaft</w:t>
             </w:r>
+            <w:proofErr w:type="spellEnd"/>
           </w:p>
         </w:tc>
       </w:tr>
@@ -1201,8 +1284,13 @@
                 <w:lang w:val="en-US"/>
               </w:rPr>
             </w:pPr>
+            <w:proofErr w:type="spellStart"/>
             <w:r>
-              <w:t>Logic-Level-MOSFET</w:t>
+              <w:t>Logic</w:t>
+            </w:r>
+            <w:proofErr w:type="spellEnd"/>
+            <w:r>
+              <w:t>-Level-MOSFET</w:t>
             </w:r>
           </w:p>
         </w:tc>
@@ -1266,11 +1354,19 @@
                 <w:lang w:val="en-US"/>
               </w:rPr>
             </w:pPr>
+            <w:proofErr w:type="spellStart"/>
             <w:r>
               <w:rPr>
                 <w:lang w:val="en-US"/>
               </w:rPr>
-              <w:t>Durchlasswiderstand R&lt;sub&gt;DS(on)&lt;/sub&gt;</w:t>
+              <w:t>Durchlasswiderstand</w:t>
+            </w:r>
+            <w:proofErr w:type="spellEnd"/>
+            <w:r>
+              <w:rPr>
+                <w:lang w:val="en-US"/>
+              </w:rPr>
+              <w:t xml:space="preserve"> R&lt;sub&gt;DS(on)&lt;/sub&gt;</w:t>
             </w:r>
           </w:p>
         </w:tc>
@@ -1779,7 +1875,15 @@
         <w:t xml:space="preserve"> Mikrocontroller-Board</w:t>
       </w:r>
       <w:r>
-        <w:t xml:space="preserve"> ist das </w:t>
+        <w:t xml:space="preserve"> </w:t>
+      </w:r>
+      <w:proofErr w:type="gramStart"/>
+      <w:r>
+        <w:t>ist</w:t>
+      </w:r>
+      <w:proofErr w:type="gramEnd"/>
+      <w:r>
+        <w:t xml:space="preserve"> das </w:t>
       </w:r>
       <w:r>
         <w:t>sich besonders für einfache bis fortgeschrittene Elektronik- und Steuerungsprojekte eignet. Er basiert auf dem selbst entwickelten RP2040-Chip und ist für seine Flexibilität, Energieeffizienz und Benutzerfreundlichkeit bekannt.</w:t>
@@ -2232,7 +2336,21 @@
               <w:rPr>
                 <w:lang w:val="en-US"/>
               </w:rPr>
-              <w:t xml:space="preserve"> Pull-up zu VDD</w:t>
+              <w:t xml:space="preserve"> Pull-up </w:t>
+            </w:r>
+            <w:proofErr w:type="spellStart"/>
+            <w:r>
+              <w:rPr>
+                <w:lang w:val="en-US"/>
+              </w:rPr>
+              <w:t>zu</w:t>
+            </w:r>
+            <w:proofErr w:type="spellEnd"/>
+            <w:r>
+              <w:rPr>
+                <w:lang w:val="en-US"/>
+              </w:rPr>
+              <w:t xml:space="preserve"> VDD</w:t>
             </w:r>
           </w:p>
         </w:tc>
@@ -2308,6 +2426,7 @@
       <w:r>
         <w:t xml:space="preserve">Da </w:t>
       </w:r>
+      <w:proofErr w:type="gramStart"/>
       <w:r>
         <w:t>Schwimmerschalter</w:t>
       </w:r>
@@ -2315,7 +2434,11 @@
         <w:t xml:space="preserve"> </w:t>
       </w:r>
       <w:r>
-        <w:t xml:space="preserve">relativ </w:t>
+        <w:t>relativ</w:t>
+      </w:r>
+      <w:proofErr w:type="gramEnd"/>
+      <w:r>
+        <w:t xml:space="preserve"> </w:t>
       </w:r>
       <w:r>
         <w:t>günstig und zuverlässig sind, werden diese gewählt</w:t>
@@ -2523,7 +2646,15 @@
         <w:jc w:val="both"/>
       </w:pPr>
       <w:r>
-        <w:t xml:space="preserve">Der Schwimmerschalter ist im Prinzip ein </w:t>
+        <w:t xml:space="preserve">Der Schwimmerschalter </w:t>
+      </w:r>
+      <w:proofErr w:type="gramStart"/>
+      <w:r>
+        <w:t>ist im Prinzip</w:t>
+      </w:r>
+      <w:proofErr w:type="gramEnd"/>
+      <w:r>
+        <w:t xml:space="preserve"> ein </w:t>
       </w:r>
       <w:r>
         <w:rPr>
@@ -2590,7 +2721,15 @@
         <w:jc w:val="both"/>
       </w:pPr>
       <w:r>
-        <w:t>Der Pull-up-Widerstand (10kΩ) wird zwischen 3,3 V und GPIO-Pin geschaltet, so dass der Pin im Normalfall HIGH (3,3 V) ist.</w:t>
+        <w:t>Der Pull-</w:t>
+      </w:r>
+      <w:proofErr w:type="spellStart"/>
+      <w:r>
+        <w:t>up</w:t>
+      </w:r>
+      <w:proofErr w:type="spellEnd"/>
+      <w:r>
+        <w:t>-Widerstand (10kΩ) wird zwischen 3,3 V und GPIO-Pin geschaltet, so dass der Pin im Normalfall HIGH (3,3 V) ist.</w:t>
       </w:r>
     </w:p>
     <w:p>
@@ -2616,7 +2755,15 @@
         <w:jc w:val="both"/>
       </w:pPr>
       <w:r>
-        <w:t>Wenn Schwimmerschalter offen: GPIO-Pin ist durch den Pull-up auf HIGH (3,3 V)</w:t>
+        <w:t>Wenn Schwimmerschalter offen: GPIO-Pin ist durch den Pull-</w:t>
+      </w:r>
+      <w:proofErr w:type="spellStart"/>
+      <w:r>
+        <w:t>up</w:t>
+      </w:r>
+      <w:proofErr w:type="spellEnd"/>
+      <w:r>
+        <w:t xml:space="preserve"> auf HIGH (3,3 V)</w:t>
       </w:r>
     </w:p>
     <w:p>
@@ -2683,7 +2830,7 @@
           <w:noProof/>
         </w:rPr>
         <w:drawing>
-          <wp:inline distT="0" distB="0" distL="0" distR="0" wp14:anchorId="323F2BC4" wp14:editId="53638C30">
+          <wp:inline distT="0" distB="0" distL="0" distR="0" wp14:anchorId="323F2BC4" wp14:editId="3205E472">
             <wp:extent cx="4438650" cy="3223965"/>
             <wp:effectExtent l="0" t="0" r="0" b="0"/>
             <wp:docPr id="1953888407" name="Grafik 1"/>
@@ -2853,6 +3000,9 @@
         <w:pStyle w:val="berschrift2"/>
       </w:pPr>
       <w:r>
+        <w:rPr>
+          <w:noProof/>
+        </w:rPr>
         <w:lastRenderedPageBreak/>
         <w:drawing>
           <wp:inline distT="0" distB="0" distL="0" distR="0" wp14:anchorId="457E611C" wp14:editId="7CF0FE7E">
@@ -2906,7 +3056,15 @@
     </w:p>
     <w:p>
       <w:r>
-        <w:t>gemeinsame ToDo Liste</w:t>
+        <w:t xml:space="preserve">gemeinsame </w:t>
+      </w:r>
+      <w:proofErr w:type="spellStart"/>
+      <w:r>
+        <w:t>ToDo</w:t>
+      </w:r>
+      <w:proofErr w:type="spellEnd"/>
+      <w:r>
+        <w:t xml:space="preserve"> Liste</w:t>
       </w:r>
     </w:p>
     <w:p>
@@ -3277,12 +3435,14 @@
           <w:numId w:val="22"/>
         </w:numPr>
       </w:pPr>
+      <w:proofErr w:type="spellStart"/>
       <w:r>
         <w:t>d</w:t>
       </w:r>
       <w:r>
         <w:t>rink_suggestion</w:t>
       </w:r>
+      <w:proofErr w:type="spellEnd"/>
     </w:p>
     <w:p>
       <w:pPr>
@@ -3511,7 +3671,15 @@
         </w:numPr>
       </w:pPr>
       <w:r>
-        <w:t>Kommunikation mit Pico: Seriell via USB (z. B. mit pyserial)</w:t>
+        <w:t xml:space="preserve">Kommunikation mit Pico: Seriell via USB (z. B. mit </w:t>
+      </w:r>
+      <w:proofErr w:type="spellStart"/>
+      <w:r>
+        <w:t>pyserial</w:t>
+      </w:r>
+      <w:proofErr w:type="spellEnd"/>
+      <w:r>
+        <w:t>)</w:t>
       </w:r>
     </w:p>
     <w:p>
@@ -3523,8 +3691,13 @@
         </w:numPr>
       </w:pPr>
       <w:r>
-        <w:t>GUI: Mit tkinter</w:t>
-      </w:r>
+        <w:t xml:space="preserve">GUI: Mit </w:t>
+      </w:r>
+      <w:proofErr w:type="spellStart"/>
+      <w:r>
+        <w:t>tkinter</w:t>
+      </w:r>
+      <w:proofErr w:type="spellEnd"/>
     </w:p>
     <w:p>
       <w:pPr>
@@ -3669,6 +3842,7 @@
           <w:szCs w:val="22"/>
         </w:rPr>
       </w:pPr>
+      <w:proofErr w:type="spellStart"/>
       <w:r>
         <w:rPr>
           <w:rFonts w:ascii="Arial" w:eastAsiaTheme="minorHAnsi" w:hAnsi="Arial" w:cs="Arial"/>
@@ -3676,31 +3850,52 @@
           <w:sz w:val="22"/>
           <w:szCs w:val="22"/>
         </w:rPr>
-        <w:t>MixerController: steuert den Mischvorgang</w:t>
-      </w:r>
-    </w:p>
-    <w:p>
-      <w:pPr>
-        <w:pStyle w:val="berschrift3"/>
-        <w:numPr>
-          <w:ilvl w:val="0"/>
-          <w:numId w:val="19"/>
-        </w:numPr>
+        <w:t>MixerController</w:t>
+      </w:r>
+      <w:proofErr w:type="spellEnd"/>
+      <w:r>
         <w:rPr>
           <w:rFonts w:ascii="Arial" w:eastAsiaTheme="minorHAnsi" w:hAnsi="Arial" w:cs="Arial"/>
           <w:color w:val="auto"/>
           <w:sz w:val="22"/>
           <w:szCs w:val="22"/>
         </w:rPr>
-      </w:pPr>
-      <w:r>
+        <w:t>: steuert den Mischvorgang</w:t>
+      </w:r>
+    </w:p>
+    <w:p>
+      <w:pPr>
+        <w:pStyle w:val="berschrift3"/>
+        <w:numPr>
+          <w:ilvl w:val="0"/>
+          <w:numId w:val="19"/>
+        </w:numPr>
         <w:rPr>
           <w:rFonts w:ascii="Arial" w:eastAsiaTheme="minorHAnsi" w:hAnsi="Arial" w:cs="Arial"/>
           <w:color w:val="auto"/>
           <w:sz w:val="22"/>
           <w:szCs w:val="22"/>
         </w:rPr>
-        <w:t>GUIController: verbindet GUI mit Logik</w:t>
+      </w:pPr>
+      <w:proofErr w:type="spellStart"/>
+      <w:r>
+        <w:rPr>
+          <w:rFonts w:ascii="Arial" w:eastAsiaTheme="minorHAnsi" w:hAnsi="Arial" w:cs="Arial"/>
+          <w:color w:val="auto"/>
+          <w:sz w:val="22"/>
+          <w:szCs w:val="22"/>
+        </w:rPr>
+        <w:t>GUIController</w:t>
+      </w:r>
+      <w:proofErr w:type="spellEnd"/>
+      <w:r>
+        <w:rPr>
+          <w:rFonts w:ascii="Arial" w:eastAsiaTheme="minorHAnsi" w:hAnsi="Arial" w:cs="Arial"/>
+          <w:color w:val="auto"/>
+          <w:sz w:val="22"/>
+          <w:szCs w:val="22"/>
+        </w:rPr>
+        <w:t>: verbindet GUI mit Logik</w:t>
       </w:r>
     </w:p>
     <w:p>
@@ -3822,7 +4017,15 @@
     </w:p>
     <w:p>
       <w:r>
-        <w:t>Diese regeln den Mischvorgang:</w:t>
+        <w:t xml:space="preserve">Diese </w:t>
+      </w:r>
+      <w:proofErr w:type="spellStart"/>
+      <w:r>
+        <w:t>regeln</w:t>
+      </w:r>
+      <w:proofErr w:type="spellEnd"/>
+      <w:r>
+        <w:t xml:space="preserve"> den Mischvorgang:</w:t>
       </w:r>
     </w:p>
     <w:p>
@@ -3883,7 +4086,21 @@
         <w:rPr>
           <w:lang w:val="en-US"/>
         </w:rPr>
-        <w:t>Z. B. bei Cocktail „Cola-Rum“: 150 ml Cola + 50 ml Rum.</w:t>
+        <w:t xml:space="preserve">Z. B. </w:t>
+      </w:r>
+      <w:proofErr w:type="spellStart"/>
+      <w:r>
+        <w:rPr>
+          <w:lang w:val="en-US"/>
+        </w:rPr>
+        <w:t>bei</w:t>
+      </w:r>
+      <w:proofErr w:type="spellEnd"/>
+      <w:r>
+        <w:rPr>
+          <w:lang w:val="en-US"/>
+        </w:rPr>
+        <w:t xml:space="preserve"> Cocktail „Cola-Rum“: 150 ml Cola + 50 ml Rum.</w:t>
       </w:r>
     </w:p>
     <w:p>
@@ -3908,34 +4125,116 @@
       </w:r>
     </w:p>
     <w:p>
-      <w:r>
-        <w:t>rezept = {"Cola": 150, "Rum": 50}</w:t>
-      </w:r>
-    </w:p>
-    <w:p>
-      <w:r>
-        <w:t>for zutatenname, ml in rezept.items():</w:t>
+      <w:proofErr w:type="spellStart"/>
+      <w:r>
+        <w:t>rezept</w:t>
+      </w:r>
+      <w:proofErr w:type="spellEnd"/>
+      <w:r>
+        <w:t xml:space="preserve"> = {"Cola": 150, "Rum": 50}</w:t>
+      </w:r>
+    </w:p>
+    <w:p>
+      <w:proofErr w:type="spellStart"/>
+      <w:r>
+        <w:t>for</w:t>
+      </w:r>
+      <w:proofErr w:type="spellEnd"/>
+      <w:r>
+        <w:t xml:space="preserve"> </w:t>
+      </w:r>
+      <w:proofErr w:type="spellStart"/>
+      <w:r>
+        <w:t>zutatenname</w:t>
+      </w:r>
+      <w:proofErr w:type="spellEnd"/>
+      <w:r>
+        <w:t xml:space="preserve">, ml in </w:t>
+      </w:r>
+      <w:proofErr w:type="spellStart"/>
+      <w:r>
+        <w:t>rezept.items</w:t>
+      </w:r>
+      <w:proofErr w:type="spellEnd"/>
+      <w:r>
+        <w:t>():</w:t>
       </w:r>
     </w:p>
     <w:p>
       <w:r>
         <w:lastRenderedPageBreak/>
-        <w:t xml:space="preserve">    einschaltzeit = ml / ml_pro_sekunde[zutatenname]</w:t>
-      </w:r>
-    </w:p>
-    <w:p>
-      <w:r>
-        <w:t xml:space="preserve">    pumpe[zutatenname].ein()</w:t>
-      </w:r>
-    </w:p>
-    <w:p>
-      <w:r>
-        <w:t xml:space="preserve">    sleep(einschaltzeit)</w:t>
-      </w:r>
-    </w:p>
-    <w:p>
-      <w:r>
-        <w:t xml:space="preserve">    pumpe[zutatenname].aus()</w:t>
+        <w:t xml:space="preserve">    </w:t>
+      </w:r>
+      <w:proofErr w:type="spellStart"/>
+      <w:r>
+        <w:t>einschaltzeit</w:t>
+      </w:r>
+      <w:proofErr w:type="spellEnd"/>
+      <w:r>
+        <w:t xml:space="preserve"> = ml / </w:t>
+      </w:r>
+      <w:proofErr w:type="spellStart"/>
+      <w:r>
+        <w:t>ml_pro_sekunde</w:t>
+      </w:r>
+      <w:proofErr w:type="spellEnd"/>
+      <w:r>
+        <w:t>[</w:t>
+      </w:r>
+      <w:proofErr w:type="spellStart"/>
+      <w:r>
+        <w:t>zutatenname</w:t>
+      </w:r>
+      <w:proofErr w:type="spellEnd"/>
+      <w:r>
+        <w:t>]</w:t>
+      </w:r>
+    </w:p>
+    <w:p>
+      <w:r>
+        <w:t xml:space="preserve">    pumpe[</w:t>
+      </w:r>
+      <w:proofErr w:type="spellStart"/>
+      <w:r>
+        <w:t>zutatenname</w:t>
+      </w:r>
+      <w:proofErr w:type="spellEnd"/>
+      <w:r>
+        <w:t>].ein()</w:t>
+      </w:r>
+    </w:p>
+    <w:p>
+      <w:r>
+        <w:t xml:space="preserve">    </w:t>
+      </w:r>
+      <w:proofErr w:type="spellStart"/>
+      <w:r>
+        <w:t>sleep</w:t>
+      </w:r>
+      <w:proofErr w:type="spellEnd"/>
+      <w:r>
+        <w:t>(</w:t>
+      </w:r>
+      <w:proofErr w:type="spellStart"/>
+      <w:r>
+        <w:t>einschaltzeit</w:t>
+      </w:r>
+      <w:proofErr w:type="spellEnd"/>
+      <w:r>
+        <w:t>)</w:t>
+      </w:r>
+    </w:p>
+    <w:p>
+      <w:r>
+        <w:t xml:space="preserve">    pumpe[</w:t>
+      </w:r>
+      <w:proofErr w:type="spellStart"/>
+      <w:r>
+        <w:t>zutatenname</w:t>
+      </w:r>
+      <w:proofErr w:type="spellEnd"/>
+      <w:r>
+        <w:t>].aus()</w:t>
       </w:r>
     </w:p>
     <w:p/>
@@ -4035,7 +4334,15 @@
         </w:numPr>
       </w:pPr>
       <w:r>
-        <w:t xml:space="preserve">Wenn z. B. ein Füllstandssensor </w:t>
+        <w:t xml:space="preserve">Wenn z. B. ein </w:t>
+      </w:r>
+      <w:proofErr w:type="spellStart"/>
+      <w:r>
+        <w:t>Füllstandssensor</w:t>
+      </w:r>
+      <w:proofErr w:type="spellEnd"/>
+      <w:r>
+        <w:t xml:space="preserve"> </w:t>
       </w:r>
       <w:r>
         <w:rPr>
@@ -4169,14 +4476,18 @@
       </w:r>
     </w:p>
     <w:p>
+      <w:proofErr w:type="spellStart"/>
       <w:r>
         <w:t>python</w:t>
       </w:r>
-    </w:p>
-    <w:p>
+      <w:proofErr w:type="spellEnd"/>
+    </w:p>
+    <w:p>
+      <w:proofErr w:type="spellStart"/>
       <w:r>
         <w:t>KopierenBearbeiten</w:t>
       </w:r>
+      <w:proofErr w:type="spellEnd"/>
     </w:p>
     <w:p>
       <w:r>
@@ -4184,28 +4495,113 @@
       </w:r>
     </w:p>
     <w:p>
-      <w:r>
-        <w:t>def update_temp(neuer_wert):</w:t>
-      </w:r>
-    </w:p>
-    <w:p>
-      <w:r>
-        <w:t xml:space="preserve">    temperaturwerte.append(neuer_wert)</w:t>
-      </w:r>
-    </w:p>
-    <w:p>
-      <w:r>
-        <w:t xml:space="preserve">    if len(temperaturwerte) &gt; 10:</w:t>
-      </w:r>
-    </w:p>
-    <w:p>
-      <w:r>
-        <w:t xml:space="preserve">        temperaturwerte.pop(0)</w:t>
-      </w:r>
-    </w:p>
-    <w:p>
-      <w:r>
-        <w:t xml:space="preserve">    return sum(temperaturwerte) / len(temperaturwerte)</w:t>
+      <w:proofErr w:type="spellStart"/>
+      <w:r>
+        <w:t>def</w:t>
+      </w:r>
+      <w:proofErr w:type="spellEnd"/>
+      <w:r>
+        <w:t xml:space="preserve"> </w:t>
+      </w:r>
+      <w:proofErr w:type="spellStart"/>
+      <w:r>
+        <w:t>update_temp</w:t>
+      </w:r>
+      <w:proofErr w:type="spellEnd"/>
+      <w:r>
+        <w:t>(</w:t>
+      </w:r>
+      <w:proofErr w:type="spellStart"/>
+      <w:r>
+        <w:t>neuer_wert</w:t>
+      </w:r>
+      <w:proofErr w:type="spellEnd"/>
+      <w:r>
+        <w:t>):</w:t>
+      </w:r>
+    </w:p>
+    <w:p>
+      <w:r>
+        <w:t xml:space="preserve">    </w:t>
+      </w:r>
+      <w:proofErr w:type="spellStart"/>
+      <w:r>
+        <w:t>temperaturwerte.append</w:t>
+      </w:r>
+      <w:proofErr w:type="spellEnd"/>
+      <w:r>
+        <w:t>(</w:t>
+      </w:r>
+      <w:proofErr w:type="spellStart"/>
+      <w:r>
+        <w:t>neuer_wert</w:t>
+      </w:r>
+      <w:proofErr w:type="spellEnd"/>
+      <w:r>
+        <w:t>)</w:t>
+      </w:r>
+    </w:p>
+    <w:p>
+      <w:r>
+        <w:t xml:space="preserve">    </w:t>
+      </w:r>
+      <w:proofErr w:type="spellStart"/>
+      <w:r>
+        <w:t>if</w:t>
+      </w:r>
+      <w:proofErr w:type="spellEnd"/>
+      <w:r>
+        <w:t xml:space="preserve"> </w:t>
+      </w:r>
+      <w:proofErr w:type="spellStart"/>
+      <w:r>
+        <w:t>len</w:t>
+      </w:r>
+      <w:proofErr w:type="spellEnd"/>
+      <w:r>
+        <w:t>(temperaturwerte) &gt; 10:</w:t>
+      </w:r>
+    </w:p>
+    <w:p>
+      <w:r>
+        <w:t xml:space="preserve">        </w:t>
+      </w:r>
+      <w:proofErr w:type="spellStart"/>
+      <w:r>
+        <w:t>temperaturwerte.pop</w:t>
+      </w:r>
+      <w:proofErr w:type="spellEnd"/>
+      <w:r>
+        <w:t>(0)</w:t>
+      </w:r>
+    </w:p>
+    <w:p>
+      <w:r>
+        <w:t xml:space="preserve">    </w:t>
+      </w:r>
+      <w:proofErr w:type="spellStart"/>
+      <w:r>
+        <w:t>return</w:t>
+      </w:r>
+      <w:proofErr w:type="spellEnd"/>
+      <w:r>
+        <w:t xml:space="preserve"> </w:t>
+      </w:r>
+      <w:proofErr w:type="spellStart"/>
+      <w:r>
+        <w:t>sum</w:t>
+      </w:r>
+      <w:proofErr w:type="spellEnd"/>
+      <w:r>
+        <w:t xml:space="preserve">(temperaturwerte) / </w:t>
+      </w:r>
+      <w:proofErr w:type="spellStart"/>
+      <w:r>
+        <w:t>len</w:t>
+      </w:r>
+      <w:proofErr w:type="spellEnd"/>
+      <w:r>
+        <w:t>(temperaturwerte)</w:t>
       </w:r>
     </w:p>
     <w:p/>
@@ -4608,6 +5004,11 @@
           <w:ilvl w:val="0"/>
           <w:numId w:val="36"/>
         </w:numPr>
+        <w:rPr>
+          <w:rStyle w:val="Hyperlink"/>
+          <w:color w:val="auto"/>
+          <w:u w:val="none"/>
+        </w:rPr>
       </w:pPr>
       <w:hyperlink r:id="rId16" w:history="1">
         <w:r>
@@ -4617,6 +5018,32 @@
           <w:t>https://joy-it.net/de/products/RB-P-XPLR-SET</w:t>
         </w:r>
       </w:hyperlink>
+    </w:p>
+    <w:p>
+      <w:pPr>
+        <w:pStyle w:val="Listenabsatz"/>
+        <w:numPr>
+          <w:ilvl w:val="0"/>
+          <w:numId w:val="36"/>
+        </w:numPr>
+      </w:pPr>
+      <w:hyperlink r:id="rId17" w:history="1">
+        <w:r>
+          <w:rPr>
+            <w:rStyle w:val="Hyperlink"/>
+          </w:rPr>
+          <w:t>https://cbrell.de/blog/hx711-modul-fuer-waegezellen-an-raspberry-pi-anschliessen-und-einrichten/</w:t>
+        </w:r>
+      </w:hyperlink>
+    </w:p>
+    <w:p>
+      <w:pPr>
+        <w:pStyle w:val="Listenabsatz"/>
+        <w:numPr>
+          <w:ilvl w:val="0"/>
+          <w:numId w:val="36"/>
+        </w:numPr>
+      </w:pPr>
     </w:p>
     <w:sectPr>
       <w:pgSz w:w="11906" w:h="16838"/>

</xml_diff>

<commit_message>
pump controller und config
</commit_message>
<xml_diff>
--- a/Skript.docx
+++ b/Skript.docx
@@ -545,13 +545,8 @@
         </w:numPr>
         <w:spacing w:line="360" w:lineRule="auto"/>
       </w:pPr>
-      <w:proofErr w:type="gramStart"/>
-      <w:r>
-        <w:t>Eine relativ</w:t>
-      </w:r>
-      <w:proofErr w:type="gramEnd"/>
-      <w:r>
-        <w:t xml:space="preserve"> geringe Leistung von 14,5W ist vorteilhaft, da Steckboard des Raspberry und restliche Elektronik (z.B Transistor) nicht auf große Leistung ausgelegt werden muss, was Kosten spart und sicherer ist</w:t>
+      <w:r>
+        <w:t>Eine relativ geringe Leistung von 14,5W ist vorteilhaft, da Steckboard des Raspberry und restliche Elektronik (z.B Transistor) nicht auf große Leistung ausgelegt werden muss, was Kosten spart und sicherer ist</w:t>
       </w:r>
     </w:p>
     <w:p>
@@ -577,15 +572,7 @@
         <w:spacing w:line="360" w:lineRule="auto"/>
       </w:pPr>
       <w:r>
-        <w:t xml:space="preserve">Es bietet sich die Ausführung als Tauchpumpe an, da dabei die Pumpe dauerhaft unterhalb des Wasserpegels steht und dadurch immer mit Wasser gefüllt ist. Dadurch läuft die Pumpe nie „leer“ (saugt Luft an) was dazu führen könnte, dass keine Flüssigkeit angesaugt </w:t>
-      </w:r>
-      <w:proofErr w:type="gramStart"/>
-      <w:r>
-        <w:t>wird</w:t>
-      </w:r>
-      <w:proofErr w:type="gramEnd"/>
-      <w:r>
-        <w:t xml:space="preserve"> da diese durch die Schwerkraft wieder zurück in den Behälter fliesen würde. Dadurch wird ein Betrieb bei zu hoher Leistung vermieden, der zu Überlast führen könnte und die Elektronik beschädigen könnte. Ein Sensor soll den Pegel des Flüssigkeitbehälters überwachen</w:t>
+        <w:t>Es bietet sich die Ausführung als Tauchpumpe an, da dabei die Pumpe dauerhaft unterhalb des Wasserpegels steht und dadurch immer mit Wasser gefüllt ist. Dadurch läuft die Pumpe nie „leer“ (saugt Luft an) was dazu führen könnte, dass keine Flüssigkeit angesaugt wird da diese durch die Schwerkraft wieder zurück in den Behälter fliesen würde. Dadurch wird ein Betrieb bei zu hoher Leistung vermieden, der zu Überlast führen könnte und die Elektronik beschädigen könnte. Ein Sensor soll den Pegel des Flüssigkeitbehälters überwachen</w:t>
       </w:r>
       <w:r>
         <w:t xml:space="preserve"> und somit sicherstellen, dass die Pumpe dauerhaft im Kontakt mit Wasser ist.</w:t>
@@ -1792,15 +1779,7 @@
         <w:t xml:space="preserve"> Mikrocontroller-Board</w:t>
       </w:r>
       <w:r>
-        <w:t xml:space="preserve"> </w:t>
-      </w:r>
-      <w:proofErr w:type="gramStart"/>
-      <w:r>
-        <w:t>ist</w:t>
-      </w:r>
-      <w:proofErr w:type="gramEnd"/>
-      <w:r>
-        <w:t xml:space="preserve"> das </w:t>
+        <w:t xml:space="preserve"> ist das </w:t>
       </w:r>
       <w:r>
         <w:t>sich besonders für einfache bis fortgeschrittene Elektronik- und Steuerungsprojekte eignet. Er basiert auf dem selbst entwickelten RP2040-Chip und ist für seine Flexibilität, Energieeffizienz und Benutzerfreundlichkeit bekannt.</w:t>
@@ -2329,7 +2308,6 @@
       <w:r>
         <w:t xml:space="preserve">Da </w:t>
       </w:r>
-      <w:proofErr w:type="gramStart"/>
       <w:r>
         <w:t>Schwimmerschalter</w:t>
       </w:r>
@@ -2337,11 +2315,7 @@
         <w:t xml:space="preserve"> </w:t>
       </w:r>
       <w:r>
-        <w:t>relativ</w:t>
-      </w:r>
-      <w:proofErr w:type="gramEnd"/>
-      <w:r>
-        <w:t xml:space="preserve"> </w:t>
+        <w:t xml:space="preserve">relativ </w:t>
       </w:r>
       <w:r>
         <w:t>günstig und zuverlässig sind, werden diese gewählt</w:t>
@@ -2549,15 +2523,7 @@
         <w:jc w:val="both"/>
       </w:pPr>
       <w:r>
-        <w:t xml:space="preserve">Der Schwimmerschalter </w:t>
-      </w:r>
-      <w:proofErr w:type="gramStart"/>
-      <w:r>
-        <w:t>ist im Prinzip</w:t>
-      </w:r>
-      <w:proofErr w:type="gramEnd"/>
-      <w:r>
-        <w:t xml:space="preserve"> ein </w:t>
+        <w:t xml:space="preserve">Der Schwimmerschalter ist im Prinzip ein </w:t>
       </w:r>
       <w:r>
         <w:rPr>
@@ -2717,7 +2683,7 @@
           <w:noProof/>
         </w:rPr>
         <w:drawing>
-          <wp:inline distT="0" distB="0" distL="0" distR="0" wp14:anchorId="323F2BC4" wp14:editId="761407FB">
+          <wp:inline distT="0" distB="0" distL="0" distR="0" wp14:anchorId="323F2BC4" wp14:editId="41741A31">
             <wp:extent cx="4438650" cy="3223965"/>
             <wp:effectExtent l="0" t="0" r="0" b="0"/>
             <wp:docPr id="1953888407" name="Grafik 1"/>
@@ -4374,14 +4340,19 @@
       </w:pPr>
       <w:r>
         <w:rPr>
-          <w:b/>
-          <w:bCs/>
+          <w:rStyle w:val="berschrift4Zchn"/>
         </w:rPr>
-        <w:t>5. Sicherheitsalgorithmen</w:t>
-      </w:r>
-    </w:p>
-    <w:p>
-      <w:pPr>
+        <w:t>Sicherheitsalgorithmen</w:t>
+      </w:r>
+    </w:p>
+    <w:p>
+      <w:pPr>
+        <w:pStyle w:val="Listenabsatz"/>
+        <w:numPr>
+          <w:ilvl w:val="0"/>
+          <w:numId w:val="38"/>
+        </w:numPr>
+        <w:spacing w:line="360" w:lineRule="auto"/>
         <w:rPr>
           <w:b/>
           <w:bCs/>
@@ -4389,44 +4360,43 @@
       </w:pPr>
       <w:r>
         <w:rPr>
-          <w:rFonts w:ascii="Segoe UI Emoji" w:hAnsi="Segoe UI Emoji" w:cs="Segoe UI Emoji"/>
           <w:b/>
           <w:bCs/>
         </w:rPr>
-        <w:t>🔹</w:t>
-      </w:r>
-      <w:r>
+        <w:t>Notabschaltung</w:t>
+      </w:r>
+    </w:p>
+    <w:p>
+      <w:pPr>
+        <w:pStyle w:val="Listenabsatz"/>
+        <w:numPr>
+          <w:ilvl w:val="1"/>
+          <w:numId w:val="38"/>
+        </w:numPr>
+        <w:spacing w:line="360" w:lineRule="auto"/>
         <w:rPr>
           <w:b/>
           <w:bCs/>
         </w:rPr>
-        <w:t xml:space="preserve"> Notabschaltung</w:t>
-      </w:r>
-    </w:p>
-    <w:p>
-      <w:pPr>
+      </w:pPr>
+      <w:r>
+        <w:t xml:space="preserve">Wenn </w:t>
+      </w:r>
+      <w:r>
+        <w:t>Füllstand zu niedrig</w:t>
+      </w:r>
+      <w:r>
+        <w:t>, aber Pumpe läuft → sofort Stopp</w:t>
+      </w:r>
+    </w:p>
+    <w:p>
+      <w:pPr>
+        <w:pStyle w:val="Listenabsatz"/>
         <w:numPr>
           <w:ilvl w:val="0"/>
           <w:numId w:val="31"/>
         </w:numPr>
-      </w:pPr>
-      <w:r>
-        <w:t>Wenn Sensor „leer“ meldet, aber Pumpe läuft → sofort Stopp</w:t>
-      </w:r>
-    </w:p>
-    <w:p>
-      <w:pPr>
-        <w:numPr>
-          <w:ilvl w:val="0"/>
-          <w:numId w:val="31"/>
-        </w:numPr>
-      </w:pPr>
-      <w:r>
-        <w:t>Oder: Wenn Temperatur zu hoch</w:t>
-      </w:r>
-    </w:p>
-    <w:p>
-      <w:pPr>
+        <w:spacing w:line="360" w:lineRule="auto"/>
         <w:rPr>
           <w:b/>
           <w:bCs/>
@@ -4434,35 +4404,46 @@
       </w:pPr>
       <w:r>
         <w:rPr>
-          <w:rFonts w:ascii="Segoe UI Emoji" w:hAnsi="Segoe UI Emoji" w:cs="Segoe UI Emoji"/>
           <w:b/>
           <w:bCs/>
         </w:rPr>
-        <w:t>🔹</w:t>
-      </w:r>
-      <w:r>
+        <w:t>Timeout-Steuerung</w:t>
+      </w:r>
+    </w:p>
+    <w:p>
+      <w:pPr>
+        <w:pStyle w:val="Listenabsatz"/>
+        <w:numPr>
+          <w:ilvl w:val="1"/>
+          <w:numId w:val="31"/>
+        </w:numPr>
+        <w:spacing w:line="360" w:lineRule="auto"/>
         <w:rPr>
           <w:b/>
           <w:bCs/>
         </w:rPr>
-        <w:t xml:space="preserve"> Timeout-Steuerung</w:t>
-      </w:r>
-    </w:p>
-    <w:p>
-      <w:pPr>
+      </w:pPr>
+      <w:r>
+        <w:t>Pumpe läuft nie länger als z. B. 10 Sekunden</w:t>
+      </w:r>
+    </w:p>
+    <w:p/>
+    <w:p>
+      <w:pPr>
+        <w:pStyle w:val="berschrift4"/>
+      </w:pPr>
+      <w:r>
+        <w:t>Erweiterte Idee (optional)</w:t>
+      </w:r>
+    </w:p>
+    <w:p>
+      <w:pPr>
+        <w:pStyle w:val="Listenabsatz"/>
         <w:numPr>
           <w:ilvl w:val="0"/>
-          <w:numId w:val="32"/>
-        </w:numPr>
-      </w:pPr>
-      <w:r>
-        <w:t>Pumpe läuft nie länger als z. B. 10 Sekunden</w:t>
-      </w:r>
-    </w:p>
-    <w:p/>
-    <w:p/>
-    <w:p>
-      <w:pPr>
+          <w:numId w:val="39"/>
+        </w:numPr>
+        <w:spacing w:line="360" w:lineRule="auto"/>
         <w:rPr>
           <w:b/>
           <w:bCs/>
@@ -4473,61 +4454,51 @@
           <w:b/>
           <w:bCs/>
         </w:rPr>
-        <w:t>6. Erweiterte Idee (optional)</w:t>
-      </w:r>
-    </w:p>
-    <w:p>
-      <w:r>
-        <w:t>Falls du dich tiefer reinarbeiten willst:</w:t>
-      </w:r>
-    </w:p>
-    <w:p>
-      <w:pPr>
+        <w:t>Kalibrierungsalgorithmus</w:t>
+      </w:r>
+    </w:p>
+    <w:p>
+      <w:pPr>
+        <w:pStyle w:val="Listenabsatz"/>
+        <w:numPr>
+          <w:ilvl w:val="1"/>
+          <w:numId w:val="39"/>
+        </w:numPr>
+        <w:spacing w:line="360" w:lineRule="auto"/>
         <w:rPr>
           <w:b/>
           <w:bCs/>
         </w:rPr>
       </w:pPr>
       <w:r>
-        <w:rPr>
-          <w:rFonts w:ascii="Segoe UI Emoji" w:hAnsi="Segoe UI Emoji" w:cs="Segoe UI Emoji"/>
-          <w:b/>
-          <w:bCs/>
-        </w:rPr>
-        <w:t>🔹</w:t>
-      </w:r>
-      <w:r>
+        <w:t>Bestimme, wie lange eine Pumpe für 100 ml braucht</w:t>
+      </w:r>
+    </w:p>
+    <w:p>
+      <w:pPr>
+        <w:pStyle w:val="Listenabsatz"/>
+        <w:numPr>
+          <w:ilvl w:val="1"/>
+          <w:numId w:val="39"/>
+        </w:numPr>
+        <w:spacing w:line="360" w:lineRule="auto"/>
         <w:rPr>
           <w:b/>
           <w:bCs/>
         </w:rPr>
-        <w:t xml:space="preserve"> Kalibrierungsalgorithmus</w:t>
-      </w:r>
-    </w:p>
-    <w:p>
-      <w:pPr>
+      </w:pPr>
+      <w:r>
+        <w:t>Daraus Pumpleistung berechnen → präzisere Steuerung</w:t>
+      </w:r>
+    </w:p>
+    <w:p>
+      <w:pPr>
+        <w:pStyle w:val="Listenabsatz"/>
         <w:numPr>
           <w:ilvl w:val="0"/>
-          <w:numId w:val="33"/>
-        </w:numPr>
-      </w:pPr>
-      <w:r>
-        <w:t>Bestimme, wie lange eine Pumpe für 100 ml braucht</w:t>
-      </w:r>
-    </w:p>
-    <w:p>
-      <w:pPr>
-        <w:numPr>
-          <w:ilvl w:val="0"/>
-          <w:numId w:val="33"/>
-        </w:numPr>
-      </w:pPr>
-      <w:r>
-        <w:t>Daraus Pumpleistung berechnen → präzisere Steuerung</w:t>
-      </w:r>
-    </w:p>
-    <w:p>
-      <w:pPr>
+          <w:numId w:val="39"/>
+        </w:numPr>
+        <w:spacing w:line="360" w:lineRule="auto"/>
         <w:rPr>
           <w:b/>
           <w:bCs/>
@@ -4535,31 +4506,102 @@
       </w:pPr>
       <w:r>
         <w:rPr>
-          <w:rFonts w:ascii="Segoe UI Emoji" w:hAnsi="Segoe UI Emoji" w:cs="Segoe UI Emoji"/>
           <w:b/>
           <w:bCs/>
         </w:rPr>
-        <w:t>🔹</w:t>
-      </w:r>
-      <w:r>
+        <w:t>Wartungs-Zyklus</w:t>
+      </w:r>
+    </w:p>
+    <w:p>
+      <w:pPr>
+        <w:pStyle w:val="Listenabsatz"/>
+        <w:numPr>
+          <w:ilvl w:val="1"/>
+          <w:numId w:val="39"/>
+        </w:numPr>
+        <w:spacing w:line="360" w:lineRule="auto"/>
         <w:rPr>
           <w:b/>
           <w:bCs/>
         </w:rPr>
-        <w:t xml:space="preserve"> Wartungs-Zyklus</w:t>
-      </w:r>
-    </w:p>
-    <w:p>
-      <w:pPr>
+      </w:pPr>
+      <w:r>
+        <w:t>Zähle Pumpzyklen → Hinweis: „Behälter auffüllen“ oder „System spülen“</w:t>
+      </w:r>
+    </w:p>
+    <w:p/>
+    <w:p>
+      <w:pPr>
+        <w:pStyle w:val="berschrift4"/>
+      </w:pPr>
+      <w:r>
+        <w:t>Bewertungsalgorithmus</w:t>
+      </w:r>
+    </w:p>
+    <w:p>
+      <w:pPr>
+        <w:pStyle w:val="Listenabsatz"/>
         <w:numPr>
           <w:ilvl w:val="0"/>
-          <w:numId w:val="34"/>
-        </w:numPr>
-      </w:pPr>
-      <w:r>
-        <w:t>Zähle Pumpzyklen → Hinweis: „Behälter auffüllen“ oder „System spülen“</w:t>
-      </w:r>
-    </w:p>
+          <w:numId w:val="40"/>
+        </w:numPr>
+      </w:pPr>
+      <w:r>
+        <w:t>Bewertungseingabe</w:t>
+      </w:r>
+    </w:p>
+    <w:p>
+      <w:pPr>
+        <w:pStyle w:val="Listenabsatz"/>
+        <w:numPr>
+          <w:ilvl w:val="1"/>
+          <w:numId w:val="40"/>
+        </w:numPr>
+      </w:pPr>
+      <w:r>
+        <w:t>Durch Benutzereingabe kann Getränk posotiv oder negativ bewertet werden</w:t>
+      </w:r>
+    </w:p>
+    <w:p>
+      <w:pPr>
+        <w:pStyle w:val="Listenabsatz"/>
+        <w:numPr>
+          <w:ilvl w:val="1"/>
+          <w:numId w:val="40"/>
+        </w:numPr>
+      </w:pPr>
+      <w:r>
+        <w:t xml:space="preserve">Algorithmus </w:t>
+      </w:r>
+      <w:r>
+        <w:t>errechnet beliebtesten Algorithmus</w:t>
+      </w:r>
+    </w:p>
+    <w:p>
+      <w:pPr>
+        <w:pStyle w:val="Listenabsatz"/>
+        <w:numPr>
+          <w:ilvl w:val="0"/>
+          <w:numId w:val="40"/>
+        </w:numPr>
+      </w:pPr>
+      <w:r>
+        <w:t>zuletzt benutzte Cocktails (Hash Tabelle)</w:t>
+      </w:r>
+    </w:p>
+    <w:p>
+      <w:pPr>
+        <w:pStyle w:val="Listenabsatz"/>
+        <w:numPr>
+          <w:ilvl w:val="0"/>
+          <w:numId w:val="40"/>
+        </w:numPr>
+      </w:pPr>
+      <w:r>
+        <w:t>am häufigsten verwendete Cocktails</w:t>
+      </w:r>
+    </w:p>
+    <w:p/>
     <w:p>
       <w:pPr>
         <w:ind w:left="283"/>
@@ -4696,7 +4738,7 @@
           <w:numId w:val="36"/>
         </w:numPr>
       </w:pPr>
-      <w:hyperlink r:id="rId18" w:history="1">
+      <w:hyperlink r:id="rId18" w:anchor="1x50" w:history="1">
         <w:r>
           <w:rPr>
             <w:rStyle w:val="Hyperlink"/>
@@ -4777,6 +4819,155 @@
 <file path=word/numbering.xml><?xml version="1.0" encoding="utf-8"?>
 <w:numbering xmlns:wpc="http://schemas.microsoft.com/office/word/2010/wordprocessingCanvas" xmlns:cx="http://schemas.microsoft.com/office/drawing/2014/chartex" xmlns:cx1="http://schemas.microsoft.com/office/drawing/2015/9/8/chartex" xmlns:cx2="http://schemas.microsoft.com/office/drawing/2015/10/21/chartex" xmlns:cx3="http://schemas.microsoft.com/office/drawing/2016/5/9/chartex" xmlns:cx4="http://schemas.microsoft.com/office/drawing/2016/5/10/chartex" xmlns:cx5="http://schemas.microsoft.com/office/drawing/2016/5/11/chartex" xmlns:cx6="http://schemas.microsoft.com/office/drawing/2016/5/12/chartex" xmlns:cx7="http://schemas.microsoft.com/office/drawing/2016/5/13/chartex" xmlns:cx8="http://schemas.microsoft.com/office/drawing/2016/5/14/chartex" xmlns:mc="http://schemas.openxmlformats.org/markup-compatibility/2006" xmlns:aink="http://schemas.microsoft.com/office/drawing/2016/ink" xmlns:am3d="http://schemas.microsoft.com/office/drawing/2017/model3d" xmlns:o="urn:schemas-microsoft-com:office:office" xmlns:oel="http://schemas.microsoft.com/office/2019/extlst" xmlns:r="http://schemas.openxmlformats.org/officeDocument/2006/relationships" xmlns:m="http://schemas.openxmlformats.org/officeDocument/2006/math" xmlns:v="urn:schemas-microsoft-com:vml" xmlns:wp14="http://schemas.microsoft.com/office/word/2010/wordprocessingDrawing" xmlns:wp="http://schemas.openxmlformats.org/drawingml/2006/wordprocessingDrawing" xmlns:w10="urn:schemas-microsoft-com:office:word" xmlns:w="http://schemas.openxmlformats.org/wordprocessingml/2006/main" xmlns:w14="http://schemas.microsoft.com/office/word/2010/wordml" xmlns:w15="http://schemas.microsoft.com/office/word/2012/wordml" xmlns:w16cex="http://schemas.microsoft.com/office/word/2018/wordml/cex" xmlns:w16cid="http://schemas.microsoft.com/office/word/2016/wordml/cid" xmlns:w16="http://schemas.microsoft.com/office/word/2018/wordml" xmlns:w16sdtdh="http://schemas.microsoft.com/office/word/2020/wordml/sdtdatahash" xmlns:w16se="http://schemas.microsoft.com/office/word/2015/wordml/symex" xmlns:wpg="http://schemas.microsoft.com/office/word/2010/wordprocessingGroup" xmlns:wpi="http://schemas.microsoft.com/office/word/2010/wordprocessingInk" xmlns:wne="http://schemas.microsoft.com/office/word/2006/wordml" xmlns:wps="http://schemas.microsoft.com/office/word/2010/wordprocessingShape" mc:Ignorable="w14 w15 w16se w16cid w16 w16cex w16sdtdh wp14">
   <w:abstractNum w:abstractNumId="0" w15:restartNumberingAfterBreak="0">
+    <w:nsid w:val="000D0EC5"/>
+    <w:multiLevelType w:val="multilevel"/>
+    <w:tmpl w:val="8D08FBD0"/>
+    <w:lvl w:ilvl="0">
+      <w:start w:val="1"/>
+      <w:numFmt w:val="bullet"/>
+      <w:lvlText w:val=""/>
+      <w:lvlJc w:val="left"/>
+      <w:pPr>
+        <w:tabs>
+          <w:tab w:val="num" w:pos="720"/>
+        </w:tabs>
+        <w:ind w:left="720" w:hanging="360"/>
+      </w:pPr>
+      <w:rPr>
+        <w:rFonts w:ascii="Symbol" w:hAnsi="Symbol" w:hint="default"/>
+        <w:sz w:val="20"/>
+      </w:rPr>
+    </w:lvl>
+    <w:lvl w:ilvl="1">
+      <w:start w:val="1"/>
+      <w:numFmt w:val="bullet"/>
+      <w:lvlText w:val="o"/>
+      <w:lvlJc w:val="left"/>
+      <w:pPr>
+        <w:tabs>
+          <w:tab w:val="num" w:pos="1440"/>
+        </w:tabs>
+        <w:ind w:left="1440" w:hanging="360"/>
+      </w:pPr>
+      <w:rPr>
+        <w:rFonts w:ascii="Courier New" w:hAnsi="Courier New" w:hint="default"/>
+        <w:sz w:val="20"/>
+      </w:rPr>
+    </w:lvl>
+    <w:lvl w:ilvl="2" w:tentative="1">
+      <w:start w:val="1"/>
+      <w:numFmt w:val="bullet"/>
+      <w:lvlText w:val=""/>
+      <w:lvlJc w:val="left"/>
+      <w:pPr>
+        <w:tabs>
+          <w:tab w:val="num" w:pos="2160"/>
+        </w:tabs>
+        <w:ind w:left="2160" w:hanging="360"/>
+      </w:pPr>
+      <w:rPr>
+        <w:rFonts w:ascii="Wingdings" w:hAnsi="Wingdings" w:hint="default"/>
+        <w:sz w:val="20"/>
+      </w:rPr>
+    </w:lvl>
+    <w:lvl w:ilvl="3" w:tentative="1">
+      <w:start w:val="1"/>
+      <w:numFmt w:val="bullet"/>
+      <w:lvlText w:val=""/>
+      <w:lvlJc w:val="left"/>
+      <w:pPr>
+        <w:tabs>
+          <w:tab w:val="num" w:pos="2880"/>
+        </w:tabs>
+        <w:ind w:left="2880" w:hanging="360"/>
+      </w:pPr>
+      <w:rPr>
+        <w:rFonts w:ascii="Wingdings" w:hAnsi="Wingdings" w:hint="default"/>
+        <w:sz w:val="20"/>
+      </w:rPr>
+    </w:lvl>
+    <w:lvl w:ilvl="4" w:tentative="1">
+      <w:start w:val="1"/>
+      <w:numFmt w:val="bullet"/>
+      <w:lvlText w:val=""/>
+      <w:lvlJc w:val="left"/>
+      <w:pPr>
+        <w:tabs>
+          <w:tab w:val="num" w:pos="3600"/>
+        </w:tabs>
+        <w:ind w:left="3600" w:hanging="360"/>
+      </w:pPr>
+      <w:rPr>
+        <w:rFonts w:ascii="Wingdings" w:hAnsi="Wingdings" w:hint="default"/>
+        <w:sz w:val="20"/>
+      </w:rPr>
+    </w:lvl>
+    <w:lvl w:ilvl="5" w:tentative="1">
+      <w:start w:val="1"/>
+      <w:numFmt w:val="bullet"/>
+      <w:lvlText w:val=""/>
+      <w:lvlJc w:val="left"/>
+      <w:pPr>
+        <w:tabs>
+          <w:tab w:val="num" w:pos="4320"/>
+        </w:tabs>
+        <w:ind w:left="4320" w:hanging="360"/>
+      </w:pPr>
+      <w:rPr>
+        <w:rFonts w:ascii="Wingdings" w:hAnsi="Wingdings" w:hint="default"/>
+        <w:sz w:val="20"/>
+      </w:rPr>
+    </w:lvl>
+    <w:lvl w:ilvl="6" w:tentative="1">
+      <w:start w:val="1"/>
+      <w:numFmt w:val="bullet"/>
+      <w:lvlText w:val=""/>
+      <w:lvlJc w:val="left"/>
+      <w:pPr>
+        <w:tabs>
+          <w:tab w:val="num" w:pos="5040"/>
+        </w:tabs>
+        <w:ind w:left="5040" w:hanging="360"/>
+      </w:pPr>
+      <w:rPr>
+        <w:rFonts w:ascii="Wingdings" w:hAnsi="Wingdings" w:hint="default"/>
+        <w:sz w:val="20"/>
+      </w:rPr>
+    </w:lvl>
+    <w:lvl w:ilvl="7" w:tentative="1">
+      <w:start w:val="1"/>
+      <w:numFmt w:val="bullet"/>
+      <w:lvlText w:val=""/>
+      <w:lvlJc w:val="left"/>
+      <w:pPr>
+        <w:tabs>
+          <w:tab w:val="num" w:pos="5760"/>
+        </w:tabs>
+        <w:ind w:left="5760" w:hanging="360"/>
+      </w:pPr>
+      <w:rPr>
+        <w:rFonts w:ascii="Wingdings" w:hAnsi="Wingdings" w:hint="default"/>
+        <w:sz w:val="20"/>
+      </w:rPr>
+    </w:lvl>
+    <w:lvl w:ilvl="8" w:tentative="1">
+      <w:start w:val="1"/>
+      <w:numFmt w:val="bullet"/>
+      <w:lvlText w:val=""/>
+      <w:lvlJc w:val="left"/>
+      <w:pPr>
+        <w:tabs>
+          <w:tab w:val="num" w:pos="6480"/>
+        </w:tabs>
+        <w:ind w:left="6480" w:hanging="360"/>
+      </w:pPr>
+      <w:rPr>
+        <w:rFonts w:ascii="Wingdings" w:hAnsi="Wingdings" w:hint="default"/>
+        <w:sz w:val="20"/>
+      </w:rPr>
+    </w:lvl>
+  </w:abstractNum>
+  <w:abstractNum w:abstractNumId="1" w15:restartNumberingAfterBreak="0">
     <w:nsid w:val="03D54424"/>
     <w:multiLevelType w:val="multilevel"/>
     <w:tmpl w:val="D12062F6"/>
@@ -4893,7 +5084,7 @@
       </w:pPr>
     </w:lvl>
   </w:abstractNum>
-  <w:abstractNum w:abstractNumId="1" w15:restartNumberingAfterBreak="0">
+  <w:abstractNum w:abstractNumId="2" w15:restartNumberingAfterBreak="0">
     <w:nsid w:val="0A010CC2"/>
     <w:multiLevelType w:val="hybridMultilevel"/>
     <w:tmpl w:val="36D042B6"/>
@@ -4979,7 +5170,7 @@
       </w:pPr>
     </w:lvl>
   </w:abstractNum>
-  <w:abstractNum w:abstractNumId="2" w15:restartNumberingAfterBreak="0">
+  <w:abstractNum w:abstractNumId="3" w15:restartNumberingAfterBreak="0">
     <w:nsid w:val="0B6F485D"/>
     <w:multiLevelType w:val="multilevel"/>
     <w:tmpl w:val="CAA81C52"/>
@@ -5128,7 +5319,7 @@
       </w:rPr>
     </w:lvl>
   </w:abstractNum>
-  <w:abstractNum w:abstractNumId="3" w15:restartNumberingAfterBreak="0">
+  <w:abstractNum w:abstractNumId="4" w15:restartNumberingAfterBreak="0">
     <w:nsid w:val="0C6110C5"/>
     <w:multiLevelType w:val="hybridMultilevel"/>
     <w:tmpl w:val="1DFE0A96"/>
@@ -5241,7 +5432,7 @@
       </w:rPr>
     </w:lvl>
   </w:abstractNum>
-  <w:abstractNum w:abstractNumId="4" w15:restartNumberingAfterBreak="0">
+  <w:abstractNum w:abstractNumId="5" w15:restartNumberingAfterBreak="0">
     <w:nsid w:val="10CB702B"/>
     <w:multiLevelType w:val="hybridMultilevel"/>
     <w:tmpl w:val="C5189EAA"/>
@@ -5354,7 +5545,7 @@
       </w:rPr>
     </w:lvl>
   </w:abstractNum>
-  <w:abstractNum w:abstractNumId="5" w15:restartNumberingAfterBreak="0">
+  <w:abstractNum w:abstractNumId="6" w15:restartNumberingAfterBreak="0">
     <w:nsid w:val="127D6DD9"/>
     <w:multiLevelType w:val="multilevel"/>
     <w:tmpl w:val="CA829A00"/>
@@ -5503,7 +5694,7 @@
       </w:rPr>
     </w:lvl>
   </w:abstractNum>
-  <w:abstractNum w:abstractNumId="6" w15:restartNumberingAfterBreak="0">
+  <w:abstractNum w:abstractNumId="7" w15:restartNumberingAfterBreak="0">
     <w:nsid w:val="1732171F"/>
     <w:multiLevelType w:val="multilevel"/>
     <w:tmpl w:val="82BE5504"/>
@@ -5652,7 +5843,7 @@
       </w:rPr>
     </w:lvl>
   </w:abstractNum>
-  <w:abstractNum w:abstractNumId="7" w15:restartNumberingAfterBreak="0">
+  <w:abstractNum w:abstractNumId="8" w15:restartNumberingAfterBreak="0">
     <w:nsid w:val="20D67318"/>
     <w:multiLevelType w:val="multilevel"/>
     <w:tmpl w:val="516E782C"/>
@@ -5801,7 +5992,7 @@
       </w:rPr>
     </w:lvl>
   </w:abstractNum>
-  <w:abstractNum w:abstractNumId="8" w15:restartNumberingAfterBreak="0">
+  <w:abstractNum w:abstractNumId="9" w15:restartNumberingAfterBreak="0">
     <w:nsid w:val="22555E29"/>
     <w:multiLevelType w:val="multilevel"/>
     <w:tmpl w:val="11369638"/>
@@ -5950,7 +6141,7 @@
       </w:rPr>
     </w:lvl>
   </w:abstractNum>
-  <w:abstractNum w:abstractNumId="9" w15:restartNumberingAfterBreak="0">
+  <w:abstractNum w:abstractNumId="10" w15:restartNumberingAfterBreak="0">
     <w:nsid w:val="22F838CE"/>
     <w:multiLevelType w:val="hybridMultilevel"/>
     <w:tmpl w:val="EA52FBAC"/>
@@ -6063,7 +6254,7 @@
       </w:rPr>
     </w:lvl>
   </w:abstractNum>
-  <w:abstractNum w:abstractNumId="10" w15:restartNumberingAfterBreak="0">
+  <w:abstractNum w:abstractNumId="11" w15:restartNumberingAfterBreak="0">
     <w:nsid w:val="25C70D83"/>
     <w:multiLevelType w:val="hybridMultilevel"/>
     <w:tmpl w:val="3A9AAD5C"/>
@@ -6176,7 +6367,7 @@
       </w:rPr>
     </w:lvl>
   </w:abstractNum>
-  <w:abstractNum w:abstractNumId="11" w15:restartNumberingAfterBreak="0">
+  <w:abstractNum w:abstractNumId="12" w15:restartNumberingAfterBreak="0">
     <w:nsid w:val="2A070E8A"/>
     <w:multiLevelType w:val="multilevel"/>
     <w:tmpl w:val="0BB8E752"/>
@@ -6325,7 +6516,120 @@
       </w:rPr>
     </w:lvl>
   </w:abstractNum>
-  <w:abstractNum w:abstractNumId="12" w15:restartNumberingAfterBreak="0">
+  <w:abstractNum w:abstractNumId="13" w15:restartNumberingAfterBreak="0">
+    <w:nsid w:val="2AD6015D"/>
+    <w:multiLevelType w:val="hybridMultilevel"/>
+    <w:tmpl w:val="F300E1B2"/>
+    <w:lvl w:ilvl="0" w:tplc="04070001">
+      <w:start w:val="1"/>
+      <w:numFmt w:val="bullet"/>
+      <w:lvlText w:val=""/>
+      <w:lvlJc w:val="left"/>
+      <w:pPr>
+        <w:ind w:left="720" w:hanging="360"/>
+      </w:pPr>
+      <w:rPr>
+        <w:rFonts w:ascii="Symbol" w:hAnsi="Symbol" w:hint="default"/>
+      </w:rPr>
+    </w:lvl>
+    <w:lvl w:ilvl="1" w:tplc="04070003">
+      <w:start w:val="1"/>
+      <w:numFmt w:val="bullet"/>
+      <w:lvlText w:val="o"/>
+      <w:lvlJc w:val="left"/>
+      <w:pPr>
+        <w:ind w:left="1440" w:hanging="360"/>
+      </w:pPr>
+      <w:rPr>
+        <w:rFonts w:ascii="Courier New" w:hAnsi="Courier New" w:cs="Courier New" w:hint="default"/>
+      </w:rPr>
+    </w:lvl>
+    <w:lvl w:ilvl="2" w:tplc="04070005" w:tentative="1">
+      <w:start w:val="1"/>
+      <w:numFmt w:val="bullet"/>
+      <w:lvlText w:val=""/>
+      <w:lvlJc w:val="left"/>
+      <w:pPr>
+        <w:ind w:left="2160" w:hanging="360"/>
+      </w:pPr>
+      <w:rPr>
+        <w:rFonts w:ascii="Wingdings" w:hAnsi="Wingdings" w:hint="default"/>
+      </w:rPr>
+    </w:lvl>
+    <w:lvl w:ilvl="3" w:tplc="04070001" w:tentative="1">
+      <w:start w:val="1"/>
+      <w:numFmt w:val="bullet"/>
+      <w:lvlText w:val=""/>
+      <w:lvlJc w:val="left"/>
+      <w:pPr>
+        <w:ind w:left="2880" w:hanging="360"/>
+      </w:pPr>
+      <w:rPr>
+        <w:rFonts w:ascii="Symbol" w:hAnsi="Symbol" w:hint="default"/>
+      </w:rPr>
+    </w:lvl>
+    <w:lvl w:ilvl="4" w:tplc="04070003" w:tentative="1">
+      <w:start w:val="1"/>
+      <w:numFmt w:val="bullet"/>
+      <w:lvlText w:val="o"/>
+      <w:lvlJc w:val="left"/>
+      <w:pPr>
+        <w:ind w:left="3600" w:hanging="360"/>
+      </w:pPr>
+      <w:rPr>
+        <w:rFonts w:ascii="Courier New" w:hAnsi="Courier New" w:cs="Courier New" w:hint="default"/>
+      </w:rPr>
+    </w:lvl>
+    <w:lvl w:ilvl="5" w:tplc="04070005" w:tentative="1">
+      <w:start w:val="1"/>
+      <w:numFmt w:val="bullet"/>
+      <w:lvlText w:val=""/>
+      <w:lvlJc w:val="left"/>
+      <w:pPr>
+        <w:ind w:left="4320" w:hanging="360"/>
+      </w:pPr>
+      <w:rPr>
+        <w:rFonts w:ascii="Wingdings" w:hAnsi="Wingdings" w:hint="default"/>
+      </w:rPr>
+    </w:lvl>
+    <w:lvl w:ilvl="6" w:tplc="04070001" w:tentative="1">
+      <w:start w:val="1"/>
+      <w:numFmt w:val="bullet"/>
+      <w:lvlText w:val=""/>
+      <w:lvlJc w:val="left"/>
+      <w:pPr>
+        <w:ind w:left="5040" w:hanging="360"/>
+      </w:pPr>
+      <w:rPr>
+        <w:rFonts w:ascii="Symbol" w:hAnsi="Symbol" w:hint="default"/>
+      </w:rPr>
+    </w:lvl>
+    <w:lvl w:ilvl="7" w:tplc="04070003" w:tentative="1">
+      <w:start w:val="1"/>
+      <w:numFmt w:val="bullet"/>
+      <w:lvlText w:val="o"/>
+      <w:lvlJc w:val="left"/>
+      <w:pPr>
+        <w:ind w:left="5760" w:hanging="360"/>
+      </w:pPr>
+      <w:rPr>
+        <w:rFonts w:ascii="Courier New" w:hAnsi="Courier New" w:cs="Courier New" w:hint="default"/>
+      </w:rPr>
+    </w:lvl>
+    <w:lvl w:ilvl="8" w:tplc="04070005" w:tentative="1">
+      <w:start w:val="1"/>
+      <w:numFmt w:val="bullet"/>
+      <w:lvlText w:val=""/>
+      <w:lvlJc w:val="left"/>
+      <w:pPr>
+        <w:ind w:left="6480" w:hanging="360"/>
+      </w:pPr>
+      <w:rPr>
+        <w:rFonts w:ascii="Wingdings" w:hAnsi="Wingdings" w:hint="default"/>
+      </w:rPr>
+    </w:lvl>
+  </w:abstractNum>
+  <w:abstractNum w:abstractNumId="14" w15:restartNumberingAfterBreak="0">
     <w:nsid w:val="2DAC624E"/>
     <w:multiLevelType w:val="multilevel"/>
     <w:tmpl w:val="05EEF86C"/>
@@ -6474,7 +6778,7 @@
       </w:rPr>
     </w:lvl>
   </w:abstractNum>
-  <w:abstractNum w:abstractNumId="13" w15:restartNumberingAfterBreak="0">
+  <w:abstractNum w:abstractNumId="15" w15:restartNumberingAfterBreak="0">
     <w:nsid w:val="30D47149"/>
     <w:multiLevelType w:val="hybridMultilevel"/>
     <w:tmpl w:val="8C68E6D4"/>
@@ -6587,7 +6891,7 @@
       </w:rPr>
     </w:lvl>
   </w:abstractNum>
-  <w:abstractNum w:abstractNumId="14" w15:restartNumberingAfterBreak="0">
+  <w:abstractNum w:abstractNumId="16" w15:restartNumberingAfterBreak="0">
     <w:nsid w:val="31635B4E"/>
     <w:multiLevelType w:val="hybridMultilevel"/>
     <w:tmpl w:val="113A626E"/>
@@ -6700,7 +7004,7 @@
       </w:rPr>
     </w:lvl>
   </w:abstractNum>
-  <w:abstractNum w:abstractNumId="15" w15:restartNumberingAfterBreak="0">
+  <w:abstractNum w:abstractNumId="17" w15:restartNumberingAfterBreak="0">
     <w:nsid w:val="346D6924"/>
     <w:multiLevelType w:val="hybridMultilevel"/>
     <w:tmpl w:val="8CCCE128"/>
@@ -6813,7 +7117,7 @@
       </w:rPr>
     </w:lvl>
   </w:abstractNum>
-  <w:abstractNum w:abstractNumId="16" w15:restartNumberingAfterBreak="0">
+  <w:abstractNum w:abstractNumId="18" w15:restartNumberingAfterBreak="0">
     <w:nsid w:val="358F6F22"/>
     <w:multiLevelType w:val="hybridMultilevel"/>
     <w:tmpl w:val="91445C6C"/>
@@ -6926,7 +7230,7 @@
       </w:rPr>
     </w:lvl>
   </w:abstractNum>
-  <w:abstractNum w:abstractNumId="17" w15:restartNumberingAfterBreak="0">
+  <w:abstractNum w:abstractNumId="19" w15:restartNumberingAfterBreak="0">
     <w:nsid w:val="3A840CE6"/>
     <w:multiLevelType w:val="multilevel"/>
     <w:tmpl w:val="E984FD02"/>
@@ -7039,7 +7343,7 @@
       </w:pPr>
     </w:lvl>
   </w:abstractNum>
-  <w:abstractNum w:abstractNumId="18" w15:restartNumberingAfterBreak="0">
+  <w:abstractNum w:abstractNumId="20" w15:restartNumberingAfterBreak="0">
     <w:nsid w:val="3AFB6B27"/>
     <w:multiLevelType w:val="hybridMultilevel"/>
     <w:tmpl w:val="F39AE6EC"/>
@@ -7152,7 +7456,156 @@
       </w:rPr>
     </w:lvl>
   </w:abstractNum>
-  <w:abstractNum w:abstractNumId="19" w15:restartNumberingAfterBreak="0">
+  <w:abstractNum w:abstractNumId="21" w15:restartNumberingAfterBreak="0">
+    <w:nsid w:val="3D4F52DF"/>
+    <w:multiLevelType w:val="multilevel"/>
+    <w:tmpl w:val="8D08FBD0"/>
+    <w:lvl w:ilvl="0">
+      <w:start w:val="1"/>
+      <w:numFmt w:val="bullet"/>
+      <w:lvlText w:val=""/>
+      <w:lvlJc w:val="left"/>
+      <w:pPr>
+        <w:tabs>
+          <w:tab w:val="num" w:pos="720"/>
+        </w:tabs>
+        <w:ind w:left="720" w:hanging="360"/>
+      </w:pPr>
+      <w:rPr>
+        <w:rFonts w:ascii="Symbol" w:hAnsi="Symbol" w:hint="default"/>
+        <w:sz w:val="20"/>
+      </w:rPr>
+    </w:lvl>
+    <w:lvl w:ilvl="1">
+      <w:start w:val="1"/>
+      <w:numFmt w:val="bullet"/>
+      <w:lvlText w:val="o"/>
+      <w:lvlJc w:val="left"/>
+      <w:pPr>
+        <w:tabs>
+          <w:tab w:val="num" w:pos="1440"/>
+        </w:tabs>
+        <w:ind w:left="1440" w:hanging="360"/>
+      </w:pPr>
+      <w:rPr>
+        <w:rFonts w:ascii="Courier New" w:hAnsi="Courier New" w:hint="default"/>
+        <w:sz w:val="20"/>
+      </w:rPr>
+    </w:lvl>
+    <w:lvl w:ilvl="2" w:tentative="1">
+      <w:start w:val="1"/>
+      <w:numFmt w:val="bullet"/>
+      <w:lvlText w:val=""/>
+      <w:lvlJc w:val="left"/>
+      <w:pPr>
+        <w:tabs>
+          <w:tab w:val="num" w:pos="2160"/>
+        </w:tabs>
+        <w:ind w:left="2160" w:hanging="360"/>
+      </w:pPr>
+      <w:rPr>
+        <w:rFonts w:ascii="Wingdings" w:hAnsi="Wingdings" w:hint="default"/>
+        <w:sz w:val="20"/>
+      </w:rPr>
+    </w:lvl>
+    <w:lvl w:ilvl="3" w:tentative="1">
+      <w:start w:val="1"/>
+      <w:numFmt w:val="bullet"/>
+      <w:lvlText w:val=""/>
+      <w:lvlJc w:val="left"/>
+      <w:pPr>
+        <w:tabs>
+          <w:tab w:val="num" w:pos="2880"/>
+        </w:tabs>
+        <w:ind w:left="2880" w:hanging="360"/>
+      </w:pPr>
+      <w:rPr>
+        <w:rFonts w:ascii="Wingdings" w:hAnsi="Wingdings" w:hint="default"/>
+        <w:sz w:val="20"/>
+      </w:rPr>
+    </w:lvl>
+    <w:lvl w:ilvl="4" w:tentative="1">
+      <w:start w:val="1"/>
+      <w:numFmt w:val="bullet"/>
+      <w:lvlText w:val=""/>
+      <w:lvlJc w:val="left"/>
+      <w:pPr>
+        <w:tabs>
+          <w:tab w:val="num" w:pos="3600"/>
+        </w:tabs>
+        <w:ind w:left="3600" w:hanging="360"/>
+      </w:pPr>
+      <w:rPr>
+        <w:rFonts w:ascii="Wingdings" w:hAnsi="Wingdings" w:hint="default"/>
+        <w:sz w:val="20"/>
+      </w:rPr>
+    </w:lvl>
+    <w:lvl w:ilvl="5" w:tentative="1">
+      <w:start w:val="1"/>
+      <w:numFmt w:val="bullet"/>
+      <w:lvlText w:val=""/>
+      <w:lvlJc w:val="left"/>
+      <w:pPr>
+        <w:tabs>
+          <w:tab w:val="num" w:pos="4320"/>
+        </w:tabs>
+        <w:ind w:left="4320" w:hanging="360"/>
+      </w:pPr>
+      <w:rPr>
+        <w:rFonts w:ascii="Wingdings" w:hAnsi="Wingdings" w:hint="default"/>
+        <w:sz w:val="20"/>
+      </w:rPr>
+    </w:lvl>
+    <w:lvl w:ilvl="6" w:tentative="1">
+      <w:start w:val="1"/>
+      <w:numFmt w:val="bullet"/>
+      <w:lvlText w:val=""/>
+      <w:lvlJc w:val="left"/>
+      <w:pPr>
+        <w:tabs>
+          <w:tab w:val="num" w:pos="5040"/>
+        </w:tabs>
+        <w:ind w:left="5040" w:hanging="360"/>
+      </w:pPr>
+      <w:rPr>
+        <w:rFonts w:ascii="Wingdings" w:hAnsi="Wingdings" w:hint="default"/>
+        <w:sz w:val="20"/>
+      </w:rPr>
+    </w:lvl>
+    <w:lvl w:ilvl="7" w:tentative="1">
+      <w:start w:val="1"/>
+      <w:numFmt w:val="bullet"/>
+      <w:lvlText w:val=""/>
+      <w:lvlJc w:val="left"/>
+      <w:pPr>
+        <w:tabs>
+          <w:tab w:val="num" w:pos="5760"/>
+        </w:tabs>
+        <w:ind w:left="5760" w:hanging="360"/>
+      </w:pPr>
+      <w:rPr>
+        <w:rFonts w:ascii="Wingdings" w:hAnsi="Wingdings" w:hint="default"/>
+        <w:sz w:val="20"/>
+      </w:rPr>
+    </w:lvl>
+    <w:lvl w:ilvl="8" w:tentative="1">
+      <w:start w:val="1"/>
+      <w:numFmt w:val="bullet"/>
+      <w:lvlText w:val=""/>
+      <w:lvlJc w:val="left"/>
+      <w:pPr>
+        <w:tabs>
+          <w:tab w:val="num" w:pos="6480"/>
+        </w:tabs>
+        <w:ind w:left="6480" w:hanging="360"/>
+      </w:pPr>
+      <w:rPr>
+        <w:rFonts w:ascii="Wingdings" w:hAnsi="Wingdings" w:hint="default"/>
+        <w:sz w:val="20"/>
+      </w:rPr>
+    </w:lvl>
+  </w:abstractNum>
+  <w:abstractNum w:abstractNumId="22" w15:restartNumberingAfterBreak="0">
     <w:nsid w:val="3F1A7D30"/>
     <w:multiLevelType w:val="hybridMultilevel"/>
     <w:tmpl w:val="CDD6375C"/>
@@ -7265,7 +7718,7 @@
       </w:rPr>
     </w:lvl>
   </w:abstractNum>
-  <w:abstractNum w:abstractNumId="20" w15:restartNumberingAfterBreak="0">
+  <w:abstractNum w:abstractNumId="23" w15:restartNumberingAfterBreak="0">
     <w:nsid w:val="3F753F11"/>
     <w:multiLevelType w:val="multilevel"/>
     <w:tmpl w:val="5B5A11DC"/>
@@ -7414,7 +7867,7 @@
       </w:rPr>
     </w:lvl>
   </w:abstractNum>
-  <w:abstractNum w:abstractNumId="21" w15:restartNumberingAfterBreak="0">
+  <w:abstractNum w:abstractNumId="24" w15:restartNumberingAfterBreak="0">
     <w:nsid w:val="41B448CB"/>
     <w:multiLevelType w:val="multilevel"/>
     <w:tmpl w:val="8D08FBD0"/>
@@ -7425,25 +7878,25 @@
       <w:lvlJc w:val="left"/>
       <w:pPr>
         <w:tabs>
-          <w:tab w:val="num" w:pos="720"/>
-        </w:tabs>
-        <w:ind w:left="720" w:hanging="360"/>
+          <w:tab w:val="num" w:pos="643"/>
+        </w:tabs>
+        <w:ind w:left="643" w:hanging="360"/>
       </w:pPr>
       <w:rPr>
         <w:rFonts w:ascii="Symbol" w:hAnsi="Symbol" w:hint="default"/>
         <w:sz w:val="20"/>
       </w:rPr>
     </w:lvl>
-    <w:lvl w:ilvl="1" w:tentative="1">
+    <w:lvl w:ilvl="1">
       <w:start w:val="1"/>
       <w:numFmt w:val="bullet"/>
       <w:lvlText w:val="o"/>
       <w:lvlJc w:val="left"/>
       <w:pPr>
         <w:tabs>
-          <w:tab w:val="num" w:pos="1440"/>
-        </w:tabs>
-        <w:ind w:left="1440" w:hanging="360"/>
+          <w:tab w:val="num" w:pos="1363"/>
+        </w:tabs>
+        <w:ind w:left="1363" w:hanging="360"/>
       </w:pPr>
       <w:rPr>
         <w:rFonts w:ascii="Courier New" w:hAnsi="Courier New" w:hint="default"/>
@@ -7457,9 +7910,9 @@
       <w:lvlJc w:val="left"/>
       <w:pPr>
         <w:tabs>
-          <w:tab w:val="num" w:pos="2160"/>
-        </w:tabs>
-        <w:ind w:left="2160" w:hanging="360"/>
+          <w:tab w:val="num" w:pos="2083"/>
+        </w:tabs>
+        <w:ind w:left="2083" w:hanging="360"/>
       </w:pPr>
       <w:rPr>
         <w:rFonts w:ascii="Wingdings" w:hAnsi="Wingdings" w:hint="default"/>
@@ -7473,9 +7926,9 @@
       <w:lvlJc w:val="left"/>
       <w:pPr>
         <w:tabs>
-          <w:tab w:val="num" w:pos="2880"/>
-        </w:tabs>
-        <w:ind w:left="2880" w:hanging="360"/>
+          <w:tab w:val="num" w:pos="2803"/>
+        </w:tabs>
+        <w:ind w:left="2803" w:hanging="360"/>
       </w:pPr>
       <w:rPr>
         <w:rFonts w:ascii="Wingdings" w:hAnsi="Wingdings" w:hint="default"/>
@@ -7489,9 +7942,9 @@
       <w:lvlJc w:val="left"/>
       <w:pPr>
         <w:tabs>
-          <w:tab w:val="num" w:pos="3600"/>
-        </w:tabs>
-        <w:ind w:left="3600" w:hanging="360"/>
+          <w:tab w:val="num" w:pos="3523"/>
+        </w:tabs>
+        <w:ind w:left="3523" w:hanging="360"/>
       </w:pPr>
       <w:rPr>
         <w:rFonts w:ascii="Wingdings" w:hAnsi="Wingdings" w:hint="default"/>
@@ -7505,9 +7958,9 @@
       <w:lvlJc w:val="left"/>
       <w:pPr>
         <w:tabs>
-          <w:tab w:val="num" w:pos="4320"/>
-        </w:tabs>
-        <w:ind w:left="4320" w:hanging="360"/>
+          <w:tab w:val="num" w:pos="4243"/>
+        </w:tabs>
+        <w:ind w:left="4243" w:hanging="360"/>
       </w:pPr>
       <w:rPr>
         <w:rFonts w:ascii="Wingdings" w:hAnsi="Wingdings" w:hint="default"/>
@@ -7521,9 +7974,9 @@
       <w:lvlJc w:val="left"/>
       <w:pPr>
         <w:tabs>
-          <w:tab w:val="num" w:pos="5040"/>
-        </w:tabs>
-        <w:ind w:left="5040" w:hanging="360"/>
+          <w:tab w:val="num" w:pos="4963"/>
+        </w:tabs>
+        <w:ind w:left="4963" w:hanging="360"/>
       </w:pPr>
       <w:rPr>
         <w:rFonts w:ascii="Wingdings" w:hAnsi="Wingdings" w:hint="default"/>
@@ -7537,9 +7990,9 @@
       <w:lvlJc w:val="left"/>
       <w:pPr>
         <w:tabs>
-          <w:tab w:val="num" w:pos="5760"/>
-        </w:tabs>
-        <w:ind w:left="5760" w:hanging="360"/>
+          <w:tab w:val="num" w:pos="5683"/>
+        </w:tabs>
+        <w:ind w:left="5683" w:hanging="360"/>
       </w:pPr>
       <w:rPr>
         <w:rFonts w:ascii="Wingdings" w:hAnsi="Wingdings" w:hint="default"/>
@@ -7553,9 +8006,9 @@
       <w:lvlJc w:val="left"/>
       <w:pPr>
         <w:tabs>
-          <w:tab w:val="num" w:pos="6480"/>
-        </w:tabs>
-        <w:ind w:left="6480" w:hanging="360"/>
+          <w:tab w:val="num" w:pos="6403"/>
+        </w:tabs>
+        <w:ind w:left="6403" w:hanging="360"/>
       </w:pPr>
       <w:rPr>
         <w:rFonts w:ascii="Wingdings" w:hAnsi="Wingdings" w:hint="default"/>
@@ -7563,7 +8016,7 @@
       </w:rPr>
     </w:lvl>
   </w:abstractNum>
-  <w:abstractNum w:abstractNumId="22" w15:restartNumberingAfterBreak="0">
+  <w:abstractNum w:abstractNumId="25" w15:restartNumberingAfterBreak="0">
     <w:nsid w:val="44385A65"/>
     <w:multiLevelType w:val="multilevel"/>
     <w:tmpl w:val="17D23062"/>
@@ -7712,7 +8165,7 @@
       </w:rPr>
     </w:lvl>
   </w:abstractNum>
-  <w:abstractNum w:abstractNumId="23" w15:restartNumberingAfterBreak="0">
+  <w:abstractNum w:abstractNumId="26" w15:restartNumberingAfterBreak="0">
     <w:nsid w:val="4DE50C26"/>
     <w:multiLevelType w:val="multilevel"/>
     <w:tmpl w:val="9D924F8C"/>
@@ -7728,7 +8181,7 @@
         <w:ind w:left="720" w:hanging="360"/>
       </w:pPr>
     </w:lvl>
-    <w:lvl w:ilvl="1" w:tentative="1">
+    <w:lvl w:ilvl="1">
       <w:start w:val="1"/>
       <w:numFmt w:val="decimal"/>
       <w:lvlText w:val="%2."/>
@@ -7825,7 +8278,7 @@
       </w:pPr>
     </w:lvl>
   </w:abstractNum>
-  <w:abstractNum w:abstractNumId="24" w15:restartNumberingAfterBreak="0">
+  <w:abstractNum w:abstractNumId="27" w15:restartNumberingAfterBreak="0">
     <w:nsid w:val="529E2D27"/>
     <w:multiLevelType w:val="multilevel"/>
     <w:tmpl w:val="408C9046"/>
@@ -7974,7 +8427,7 @@
       </w:rPr>
     </w:lvl>
   </w:abstractNum>
-  <w:abstractNum w:abstractNumId="25" w15:restartNumberingAfterBreak="0">
+  <w:abstractNum w:abstractNumId="28" w15:restartNumberingAfterBreak="0">
     <w:nsid w:val="530B239A"/>
     <w:multiLevelType w:val="hybridMultilevel"/>
     <w:tmpl w:val="18B2C9C4"/>
@@ -8087,7 +8540,7 @@
       </w:rPr>
     </w:lvl>
   </w:abstractNum>
-  <w:abstractNum w:abstractNumId="26" w15:restartNumberingAfterBreak="0">
+  <w:abstractNum w:abstractNumId="29" w15:restartNumberingAfterBreak="0">
     <w:nsid w:val="54BD251C"/>
     <w:multiLevelType w:val="hybridMultilevel"/>
     <w:tmpl w:val="D992555C"/>
@@ -8200,7 +8653,7 @@
       </w:rPr>
     </w:lvl>
   </w:abstractNum>
-  <w:abstractNum w:abstractNumId="27" w15:restartNumberingAfterBreak="0">
+  <w:abstractNum w:abstractNumId="30" w15:restartNumberingAfterBreak="0">
     <w:nsid w:val="595319AF"/>
     <w:multiLevelType w:val="multilevel"/>
     <w:tmpl w:val="FA48428C"/>
@@ -8317,7 +8770,7 @@
       </w:pPr>
     </w:lvl>
   </w:abstractNum>
-  <w:abstractNum w:abstractNumId="28" w15:restartNumberingAfterBreak="0">
+  <w:abstractNum w:abstractNumId="31" w15:restartNumberingAfterBreak="0">
     <w:nsid w:val="5A885963"/>
     <w:multiLevelType w:val="hybridMultilevel"/>
     <w:tmpl w:val="0C520532"/>
@@ -8430,7 +8883,7 @@
       </w:rPr>
     </w:lvl>
   </w:abstractNum>
-  <w:abstractNum w:abstractNumId="29" w15:restartNumberingAfterBreak="0">
+  <w:abstractNum w:abstractNumId="32" w15:restartNumberingAfterBreak="0">
     <w:nsid w:val="5F7B43A7"/>
     <w:multiLevelType w:val="multilevel"/>
     <w:tmpl w:val="4D285666"/>
@@ -8579,7 +9032,7 @@
       </w:rPr>
     </w:lvl>
   </w:abstractNum>
-  <w:abstractNum w:abstractNumId="30" w15:restartNumberingAfterBreak="0">
+  <w:abstractNum w:abstractNumId="33" w15:restartNumberingAfterBreak="0">
     <w:nsid w:val="6086317F"/>
     <w:multiLevelType w:val="multilevel"/>
     <w:tmpl w:val="2438DB2C"/>
@@ -8728,7 +9181,7 @@
       </w:rPr>
     </w:lvl>
   </w:abstractNum>
-  <w:abstractNum w:abstractNumId="31" w15:restartNumberingAfterBreak="0">
+  <w:abstractNum w:abstractNumId="34" w15:restartNumberingAfterBreak="0">
     <w:nsid w:val="60A67A39"/>
     <w:multiLevelType w:val="hybridMultilevel"/>
     <w:tmpl w:val="8ACC3404"/>
@@ -8841,7 +9294,7 @@
       </w:rPr>
     </w:lvl>
   </w:abstractNum>
-  <w:abstractNum w:abstractNumId="32" w15:restartNumberingAfterBreak="0">
+  <w:abstractNum w:abstractNumId="35" w15:restartNumberingAfterBreak="0">
     <w:nsid w:val="617918CD"/>
     <w:multiLevelType w:val="multilevel"/>
     <w:tmpl w:val="408C9046"/>
@@ -8990,7 +9443,7 @@
       </w:rPr>
     </w:lvl>
   </w:abstractNum>
-  <w:abstractNum w:abstractNumId="33" w15:restartNumberingAfterBreak="0">
+  <w:abstractNum w:abstractNumId="36" w15:restartNumberingAfterBreak="0">
     <w:nsid w:val="658E3D67"/>
     <w:multiLevelType w:val="hybridMultilevel"/>
     <w:tmpl w:val="E26E4308"/>
@@ -9103,7 +9556,7 @@
       </w:rPr>
     </w:lvl>
   </w:abstractNum>
-  <w:abstractNum w:abstractNumId="34" w15:restartNumberingAfterBreak="0">
+  <w:abstractNum w:abstractNumId="37" w15:restartNumberingAfterBreak="0">
     <w:nsid w:val="65942D37"/>
     <w:multiLevelType w:val="hybridMultilevel"/>
     <w:tmpl w:val="C56AE52C"/>
@@ -9189,7 +9642,120 @@
       </w:pPr>
     </w:lvl>
   </w:abstractNum>
-  <w:abstractNum w:abstractNumId="35" w15:restartNumberingAfterBreak="0">
+  <w:abstractNum w:abstractNumId="38" w15:restartNumberingAfterBreak="0">
+    <w:nsid w:val="7641626B"/>
+    <w:multiLevelType w:val="hybridMultilevel"/>
+    <w:tmpl w:val="B75A72E8"/>
+    <w:lvl w:ilvl="0" w:tplc="04070001">
+      <w:start w:val="1"/>
+      <w:numFmt w:val="bullet"/>
+      <w:lvlText w:val=""/>
+      <w:lvlJc w:val="left"/>
+      <w:pPr>
+        <w:ind w:left="1209" w:hanging="360"/>
+      </w:pPr>
+      <w:rPr>
+        <w:rFonts w:ascii="Symbol" w:hAnsi="Symbol" w:hint="default"/>
+      </w:rPr>
+    </w:lvl>
+    <w:lvl w:ilvl="1" w:tplc="04070003" w:tentative="1">
+      <w:start w:val="1"/>
+      <w:numFmt w:val="bullet"/>
+      <w:lvlText w:val="o"/>
+      <w:lvlJc w:val="left"/>
+      <w:pPr>
+        <w:ind w:left="1929" w:hanging="360"/>
+      </w:pPr>
+      <w:rPr>
+        <w:rFonts w:ascii="Courier New" w:hAnsi="Courier New" w:cs="Courier New" w:hint="default"/>
+      </w:rPr>
+    </w:lvl>
+    <w:lvl w:ilvl="2" w:tplc="04070005" w:tentative="1">
+      <w:start w:val="1"/>
+      <w:numFmt w:val="bullet"/>
+      <w:lvlText w:val=""/>
+      <w:lvlJc w:val="left"/>
+      <w:pPr>
+        <w:ind w:left="2649" w:hanging="360"/>
+      </w:pPr>
+      <w:rPr>
+        <w:rFonts w:ascii="Wingdings" w:hAnsi="Wingdings" w:hint="default"/>
+      </w:rPr>
+    </w:lvl>
+    <w:lvl w:ilvl="3" w:tplc="04070001" w:tentative="1">
+      <w:start w:val="1"/>
+      <w:numFmt w:val="bullet"/>
+      <w:lvlText w:val=""/>
+      <w:lvlJc w:val="left"/>
+      <w:pPr>
+        <w:ind w:left="3369" w:hanging="360"/>
+      </w:pPr>
+      <w:rPr>
+        <w:rFonts w:ascii="Symbol" w:hAnsi="Symbol" w:hint="default"/>
+      </w:rPr>
+    </w:lvl>
+    <w:lvl w:ilvl="4" w:tplc="04070003" w:tentative="1">
+      <w:start w:val="1"/>
+      <w:numFmt w:val="bullet"/>
+      <w:lvlText w:val="o"/>
+      <w:lvlJc w:val="left"/>
+      <w:pPr>
+        <w:ind w:left="4089" w:hanging="360"/>
+      </w:pPr>
+      <w:rPr>
+        <w:rFonts w:ascii="Courier New" w:hAnsi="Courier New" w:cs="Courier New" w:hint="default"/>
+      </w:rPr>
+    </w:lvl>
+    <w:lvl w:ilvl="5" w:tplc="04070005" w:tentative="1">
+      <w:start w:val="1"/>
+      <w:numFmt w:val="bullet"/>
+      <w:lvlText w:val=""/>
+      <w:lvlJc w:val="left"/>
+      <w:pPr>
+        <w:ind w:left="4809" w:hanging="360"/>
+      </w:pPr>
+      <w:rPr>
+        <w:rFonts w:ascii="Wingdings" w:hAnsi="Wingdings" w:hint="default"/>
+      </w:rPr>
+    </w:lvl>
+    <w:lvl w:ilvl="6" w:tplc="04070001" w:tentative="1">
+      <w:start w:val="1"/>
+      <w:numFmt w:val="bullet"/>
+      <w:lvlText w:val=""/>
+      <w:lvlJc w:val="left"/>
+      <w:pPr>
+        <w:ind w:left="5529" w:hanging="360"/>
+      </w:pPr>
+      <w:rPr>
+        <w:rFonts w:ascii="Symbol" w:hAnsi="Symbol" w:hint="default"/>
+      </w:rPr>
+    </w:lvl>
+    <w:lvl w:ilvl="7" w:tplc="04070003" w:tentative="1">
+      <w:start w:val="1"/>
+      <w:numFmt w:val="bullet"/>
+      <w:lvlText w:val="o"/>
+      <w:lvlJc w:val="left"/>
+      <w:pPr>
+        <w:ind w:left="6249" w:hanging="360"/>
+      </w:pPr>
+      <w:rPr>
+        <w:rFonts w:ascii="Courier New" w:hAnsi="Courier New" w:cs="Courier New" w:hint="default"/>
+      </w:rPr>
+    </w:lvl>
+    <w:lvl w:ilvl="8" w:tplc="04070005" w:tentative="1">
+      <w:start w:val="1"/>
+      <w:numFmt w:val="bullet"/>
+      <w:lvlText w:val=""/>
+      <w:lvlJc w:val="left"/>
+      <w:pPr>
+        <w:ind w:left="6969" w:hanging="360"/>
+      </w:pPr>
+      <w:rPr>
+        <w:rFonts w:ascii="Wingdings" w:hAnsi="Wingdings" w:hint="default"/>
+      </w:rPr>
+    </w:lvl>
+  </w:abstractNum>
+  <w:abstractNum w:abstractNumId="39" w15:restartNumberingAfterBreak="0">
     <w:nsid w:val="786B7B01"/>
     <w:multiLevelType w:val="multilevel"/>
     <w:tmpl w:val="555E5E96"/>
@@ -9339,112 +9905,124 @@
     </w:lvl>
   </w:abstractNum>
   <w:num w:numId="1" w16cid:durableId="497157537">
+    <w:abstractNumId w:val="5"/>
+  </w:num>
+  <w:num w:numId="2" w16cid:durableId="446631043">
+    <w:abstractNumId w:val="20"/>
+  </w:num>
+  <w:num w:numId="3" w16cid:durableId="1019621581">
+    <w:abstractNumId w:val="29"/>
+  </w:num>
+  <w:num w:numId="4" w16cid:durableId="542062123">
+    <w:abstractNumId w:val="35"/>
+  </w:num>
+  <w:num w:numId="5" w16cid:durableId="1425884626">
+    <w:abstractNumId w:val="23"/>
+  </w:num>
+  <w:num w:numId="6" w16cid:durableId="1209760483">
+    <w:abstractNumId w:val="17"/>
+  </w:num>
+  <w:num w:numId="7" w16cid:durableId="942223313">
+    <w:abstractNumId w:val="11"/>
+  </w:num>
+  <w:num w:numId="8" w16cid:durableId="1692025407">
+    <w:abstractNumId w:val="15"/>
+  </w:num>
+  <w:num w:numId="9" w16cid:durableId="515536392">
+    <w:abstractNumId w:val="37"/>
+  </w:num>
+  <w:num w:numId="10" w16cid:durableId="2074810594">
+    <w:abstractNumId w:val="1"/>
+  </w:num>
+  <w:num w:numId="11" w16cid:durableId="610862709">
+    <w:abstractNumId w:val="30"/>
+  </w:num>
+  <w:num w:numId="12" w16cid:durableId="1608582325">
+    <w:abstractNumId w:val="28"/>
+  </w:num>
+  <w:num w:numId="13" w16cid:durableId="1883710379">
+    <w:abstractNumId w:val="19"/>
+  </w:num>
+  <w:num w:numId="14" w16cid:durableId="1956980061">
+    <w:abstractNumId w:val="14"/>
+  </w:num>
+  <w:num w:numId="15" w16cid:durableId="1859157837">
+    <w:abstractNumId w:val="2"/>
+  </w:num>
+  <w:num w:numId="16" w16cid:durableId="727454549">
+    <w:abstractNumId w:val="34"/>
+  </w:num>
+  <w:num w:numId="17" w16cid:durableId="709231080">
+    <w:abstractNumId w:val="22"/>
+  </w:num>
+  <w:num w:numId="18" w16cid:durableId="1455517802">
+    <w:abstractNumId w:val="31"/>
+  </w:num>
+  <w:num w:numId="19" w16cid:durableId="382827374">
     <w:abstractNumId w:val="4"/>
   </w:num>
-  <w:num w:numId="2" w16cid:durableId="446631043">
+  <w:num w:numId="20" w16cid:durableId="1579362897">
+    <w:abstractNumId w:val="10"/>
+  </w:num>
+  <w:num w:numId="21" w16cid:durableId="1190026430">
+    <w:abstractNumId w:val="16"/>
+  </w:num>
+  <w:num w:numId="22" w16cid:durableId="1045331444">
+    <w:abstractNumId w:val="27"/>
+  </w:num>
+  <w:num w:numId="23" w16cid:durableId="332270616">
+    <w:abstractNumId w:val="26"/>
+  </w:num>
+  <w:num w:numId="24" w16cid:durableId="1174805804">
+    <w:abstractNumId w:val="25"/>
+  </w:num>
+  <w:num w:numId="25" w16cid:durableId="9334707">
+    <w:abstractNumId w:val="32"/>
+  </w:num>
+  <w:num w:numId="26" w16cid:durableId="348413528">
+    <w:abstractNumId w:val="39"/>
+  </w:num>
+  <w:num w:numId="27" w16cid:durableId="1763143731">
+    <w:abstractNumId w:val="7"/>
+  </w:num>
+  <w:num w:numId="28" w16cid:durableId="1831287941">
+    <w:abstractNumId w:val="12"/>
+  </w:num>
+  <w:num w:numId="29" w16cid:durableId="1722514948">
+    <w:abstractNumId w:val="3"/>
+  </w:num>
+  <w:num w:numId="30" w16cid:durableId="1549342953">
+    <w:abstractNumId w:val="8"/>
+  </w:num>
+  <w:num w:numId="31" w16cid:durableId="1920753200">
+    <w:abstractNumId w:val="24"/>
+  </w:num>
+  <w:num w:numId="32" w16cid:durableId="1142582730">
+    <w:abstractNumId w:val="6"/>
+  </w:num>
+  <w:num w:numId="33" w16cid:durableId="599410377">
+    <w:abstractNumId w:val="9"/>
+  </w:num>
+  <w:num w:numId="34" w16cid:durableId="1867326264">
+    <w:abstractNumId w:val="33"/>
+  </w:num>
+  <w:num w:numId="35" w16cid:durableId="237643465">
     <w:abstractNumId w:val="18"/>
   </w:num>
-  <w:num w:numId="3" w16cid:durableId="1019621581">
-    <w:abstractNumId w:val="26"/>
+  <w:num w:numId="36" w16cid:durableId="251134674">
+    <w:abstractNumId w:val="36"/>
   </w:num>
-  <w:num w:numId="4" w16cid:durableId="542062123">
-    <w:abstractNumId w:val="32"/>
+  <w:num w:numId="37" w16cid:durableId="1008172219">
+    <w:abstractNumId w:val="38"/>
   </w:num>
-  <w:num w:numId="5" w16cid:durableId="1425884626">
-    <w:abstractNumId w:val="20"/>
-  </w:num>
-  <w:num w:numId="6" w16cid:durableId="1209760483">
-    <w:abstractNumId w:val="15"/>
-  </w:num>
-  <w:num w:numId="7" w16cid:durableId="942223313">
-    <w:abstractNumId w:val="10"/>
-  </w:num>
-  <w:num w:numId="8" w16cid:durableId="1692025407">
+  <w:num w:numId="38" w16cid:durableId="1921527197">
     <w:abstractNumId w:val="13"/>
   </w:num>
-  <w:num w:numId="9" w16cid:durableId="515536392">
-    <w:abstractNumId w:val="34"/>
-  </w:num>
-  <w:num w:numId="10" w16cid:durableId="2074810594">
+  <w:num w:numId="39" w16cid:durableId="1685470471">
     <w:abstractNumId w:val="0"/>
   </w:num>
-  <w:num w:numId="11" w16cid:durableId="610862709">
-    <w:abstractNumId w:val="27"/>
-  </w:num>
-  <w:num w:numId="12" w16cid:durableId="1608582325">
-    <w:abstractNumId w:val="25"/>
-  </w:num>
-  <w:num w:numId="13" w16cid:durableId="1883710379">
-    <w:abstractNumId w:val="17"/>
-  </w:num>
-  <w:num w:numId="14" w16cid:durableId="1956980061">
-    <w:abstractNumId w:val="12"/>
-  </w:num>
-  <w:num w:numId="15" w16cid:durableId="1859157837">
-    <w:abstractNumId w:val="1"/>
-  </w:num>
-  <w:num w:numId="16" w16cid:durableId="727454549">
-    <w:abstractNumId w:val="31"/>
-  </w:num>
-  <w:num w:numId="17" w16cid:durableId="709231080">
-    <w:abstractNumId w:val="19"/>
-  </w:num>
-  <w:num w:numId="18" w16cid:durableId="1455517802">
-    <w:abstractNumId w:val="28"/>
-  </w:num>
-  <w:num w:numId="19" w16cid:durableId="382827374">
-    <w:abstractNumId w:val="3"/>
-  </w:num>
-  <w:num w:numId="20" w16cid:durableId="1579362897">
-    <w:abstractNumId w:val="9"/>
-  </w:num>
-  <w:num w:numId="21" w16cid:durableId="1190026430">
-    <w:abstractNumId w:val="14"/>
-  </w:num>
-  <w:num w:numId="22" w16cid:durableId="1045331444">
-    <w:abstractNumId w:val="24"/>
-  </w:num>
-  <w:num w:numId="23" w16cid:durableId="332270616">
-    <w:abstractNumId w:val="23"/>
-  </w:num>
-  <w:num w:numId="24" w16cid:durableId="1174805804">
-    <w:abstractNumId w:val="22"/>
-  </w:num>
-  <w:num w:numId="25" w16cid:durableId="9334707">
-    <w:abstractNumId w:val="29"/>
-  </w:num>
-  <w:num w:numId="26" w16cid:durableId="348413528">
-    <w:abstractNumId w:val="35"/>
-  </w:num>
-  <w:num w:numId="27" w16cid:durableId="1763143731">
-    <w:abstractNumId w:val="6"/>
-  </w:num>
-  <w:num w:numId="28" w16cid:durableId="1831287941">
-    <w:abstractNumId w:val="11"/>
-  </w:num>
-  <w:num w:numId="29" w16cid:durableId="1722514948">
-    <w:abstractNumId w:val="2"/>
-  </w:num>
-  <w:num w:numId="30" w16cid:durableId="1549342953">
-    <w:abstractNumId w:val="7"/>
-  </w:num>
-  <w:num w:numId="31" w16cid:durableId="1920753200">
+  <w:num w:numId="40" w16cid:durableId="574701780">
     <w:abstractNumId w:val="21"/>
-  </w:num>
-  <w:num w:numId="32" w16cid:durableId="1142582730">
-    <w:abstractNumId w:val="5"/>
-  </w:num>
-  <w:num w:numId="33" w16cid:durableId="599410377">
-    <w:abstractNumId w:val="8"/>
-  </w:num>
-  <w:num w:numId="34" w16cid:durableId="1867326264">
-    <w:abstractNumId w:val="30"/>
-  </w:num>
-  <w:num w:numId="35" w16cid:durableId="237643465">
-    <w:abstractNumId w:val="16"/>
-  </w:num>
-  <w:num w:numId="36" w16cid:durableId="251134674">
-    <w:abstractNumId w:val="33"/>
   </w:num>
 </w:numbering>
 </file>

</xml_diff>